<commit_message>
added comments in the query, and modified the user manual
</commit_message>
<xml_diff>
--- a/Documentation/ManualdeUsuarioFIFA-Dashboard.docx
+++ b/Documentation/ManualdeUsuarioFIFA-Dashboard.docx
@@ -25,7 +25,7 @@
                     <pic:cNvPicPr preferRelativeResize="0"/>
                   </pic:nvPicPr>
                   <pic:blipFill>
-                    <a:blip r:embed="rId6"/>
+                    <a:blip r:embed="rId7"/>
                     <a:srcRect/>
                     <a:stretch>
                       <a:fillRect/>
@@ -188,7 +188,15 @@
           <w:sz w:val="36"/>
           <w:szCs w:val="36"/>
         </w:rPr>
-        <w:t>Abdikerymov</w:t>
+        <w:t>Abdykeri</w:t>
+      </w:r>
+      <w:r>
+        <w:rPr>
+          <w:b/>
+          <w:sz w:val="36"/>
+          <w:szCs w:val="36"/>
+        </w:rPr>
+        <w:t>mov</w:t>
       </w:r>
       <w:proofErr w:type="spellEnd"/>
     </w:p>
@@ -778,7 +786,7 @@
                     <pic:cNvPicPr preferRelativeResize="0"/>
                   </pic:nvPicPr>
                   <pic:blipFill>
-                    <a:blip r:embed="rId7"/>
+                    <a:blip r:embed="rId8"/>
                     <a:srcRect/>
                     <a:stretch>
                       <a:fillRect/>
@@ -849,7 +857,7 @@
         <mc:AlternateContent>
           <mc:Choice Requires="wps">
             <w:drawing>
-              <wp:anchor distT="0" distB="0" distL="114300" distR="114300" simplePos="0" relativeHeight="251658752" behindDoc="0" locked="0" layoutInCell="1" allowOverlap="1" wp14:anchorId="492EE304" wp14:editId="26C7DB9C">
+              <wp:anchor distT="0" distB="0" distL="114300" distR="114300" simplePos="0" relativeHeight="251650048" behindDoc="0" locked="0" layoutInCell="1" allowOverlap="1" wp14:anchorId="492EE304" wp14:editId="26C7DB9C">
                 <wp:simplePos x="0" y="0"/>
                 <wp:positionH relativeFrom="column">
                   <wp:posOffset>2133600</wp:posOffset>
@@ -920,7 +928,7 @@
           </mc:Choice>
           <mc:Fallback>
             <w:pict>
-              <v:oval w14:anchorId="6842E3A1" id="Oval 5" o:spid="_x0000_s1026" style="position:absolute;margin-left:168pt;margin-top:4.55pt;width:48pt;height:36pt;z-index:251658752;visibility:visible;mso-wrap-style:square;mso-width-percent:0;mso-height-percent:0;mso-wrap-distance-left:9pt;mso-wrap-distance-top:0;mso-wrap-distance-right:9pt;mso-wrap-distance-bottom:0;mso-position-horizontal:absolute;mso-position-horizontal-relative:text;mso-position-vertical:absolute;mso-position-vertical-relative:text;mso-width-percent:0;mso-height-percent:0;mso-width-relative:margin;mso-height-relative:margin;v-text-anchor:middle" o:gfxdata="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" filled="f" strokecolor="#ffd966 [1943]" strokeweight="3pt">
+              <v:oval w14:anchorId="50B08614" id="Oval 5" o:spid="_x0000_s1026" style="position:absolute;margin-left:168pt;margin-top:4.55pt;width:48pt;height:36pt;z-index:251650048;visibility:visible;mso-wrap-style:square;mso-width-percent:0;mso-height-percent:0;mso-wrap-distance-left:9pt;mso-wrap-distance-top:0;mso-wrap-distance-right:9pt;mso-wrap-distance-bottom:0;mso-position-horizontal:absolute;mso-position-horizontal-relative:text;mso-position-vertical:absolute;mso-position-vertical-relative:text;mso-width-percent:0;mso-height-percent:0;mso-width-relative:margin;mso-height-relative:margin;v-text-anchor:middle" o:gfxdata="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" filled="f" strokecolor="#ffd966 [1943]" strokeweight="3pt">
                 <v:stroke joinstyle="miter"/>
               </v:oval>
             </w:pict>
@@ -936,7 +944,7 @@
         <mc:AlternateContent>
           <mc:Choice Requires="wps">
             <w:drawing>
-              <wp:anchor distT="0" distB="0" distL="114300" distR="114300" simplePos="0" relativeHeight="251660288" behindDoc="0" locked="0" layoutInCell="1" allowOverlap="1">
+              <wp:anchor distT="0" distB="0" distL="114300" distR="114300" simplePos="0" relativeHeight="251652096" behindDoc="0" locked="0" layoutInCell="1" allowOverlap="1">
                 <wp:simplePos x="0" y="0"/>
                 <wp:positionH relativeFrom="column">
                   <wp:posOffset>2876550</wp:posOffset>
@@ -1009,7 +1017,7 @@
           </mc:Choice>
           <mc:Fallback>
             <w:pict>
-              <v:shapetype w14:anchorId="50D738DE" id="_x0000_t93" coordsize="21600,21600" o:spt="93" adj="16200,5400" path="m@0,l@0@1,3375@1,3375@2@0@2@0,21600,21600,10800xem1350@1l1350@2,2700@2,2700@1xem0@1l0@2,675@2,675@1xe">
+              <v:shapetype w14:anchorId="4F7800C6" id="_x0000_t93" coordsize="21600,21600" o:spt="93" adj="16200,5400" path="m@0,l@0@1,3375@1,3375@2@0@2@0,21600,21600,10800xem1350@1l1350@2,2700@2,2700@1xem0@1l0@2,675@2,675@1xe">
                 <v:stroke joinstyle="miter"/>
                 <v:formulas>
                   <v:f eqn="val #0"/>
@@ -1025,7 +1033,7 @@
                   <v:h position="#0,#1" xrange="3375,21600" yrange="0,10800"/>
                 </v:handles>
               </v:shapetype>
-              <v:shape id="Striped Right Arrow 10" o:spid="_x0000_s1026" type="#_x0000_t93" style="position:absolute;margin-left:226.5pt;margin-top:75.5pt;width:31.5pt;height:23.25pt;z-index:251660288;visibility:visible;mso-wrap-style:square;mso-wrap-distance-left:9pt;mso-wrap-distance-top:0;mso-wrap-distance-right:9pt;mso-wrap-distance-bottom:0;mso-position-horizontal:absolute;mso-position-horizontal-relative:text;mso-position-vertical:absolute;mso-position-vertical-relative:text;v-text-anchor:middle" o:gfxdata="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" adj="9514" fillcolor="#ffe599 [1303]" strokecolor="#ffd966 [1943]" strokeweight="1pt"/>
+              <v:shape id="Striped Right Arrow 10" o:spid="_x0000_s1026" type="#_x0000_t93" style="position:absolute;margin-left:226.5pt;margin-top:75.5pt;width:31.5pt;height:23.25pt;z-index:251652096;visibility:visible;mso-wrap-style:square;mso-wrap-distance-left:9pt;mso-wrap-distance-top:0;mso-wrap-distance-right:9pt;mso-wrap-distance-bottom:0;mso-position-horizontal:absolute;mso-position-horizontal-relative:text;mso-position-vertical:absolute;mso-position-vertical-relative:text;v-text-anchor:middle" o:gfxdata="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" adj="9514" fillcolor="#ffe599 [1303]" strokecolor="#ffd966 [1943]" strokeweight="1pt"/>
             </w:pict>
           </mc:Fallback>
         </mc:AlternateContent>
@@ -1048,7 +1056,7 @@
                     <pic:cNvPicPr preferRelativeResize="0"/>
                   </pic:nvPicPr>
                   <pic:blipFill>
-                    <a:blip r:embed="rId8"/>
+                    <a:blip r:embed="rId9"/>
                     <a:srcRect/>
                     <a:stretch>
                       <a:fillRect/>
@@ -1093,7 +1101,7 @@
                     <pic:cNvPicPr/>
                   </pic:nvPicPr>
                   <pic:blipFill>
-                    <a:blip r:embed="rId9"/>
+                    <a:blip r:embed="rId10"/>
                     <a:stretch>
                       <a:fillRect/>
                     </a:stretch>
@@ -1196,90 +1204,6 @@
             <wp:extent cx="3178517" cy="2114550"/>
             <wp:effectExtent l="0" t="0" r="3175" b="0"/>
             <wp:docPr id="11" name="Picture 11"/>
-            <wp:cNvGraphicFramePr>
-              <a:graphicFrameLocks xmlns:a="http://schemas.openxmlformats.org/drawingml/2006/main" noChangeAspect="1"/>
-            </wp:cNvGraphicFramePr>
-            <a:graphic xmlns:a="http://schemas.openxmlformats.org/drawingml/2006/main">
-              <a:graphicData uri="http://schemas.openxmlformats.org/drawingml/2006/picture">
-                <pic:pic xmlns:pic="http://schemas.openxmlformats.org/drawingml/2006/picture">
-                  <pic:nvPicPr>
-                    <pic:cNvPr id="1" name=""/>
-                    <pic:cNvPicPr/>
-                  </pic:nvPicPr>
-                  <pic:blipFill>
-                    <a:blip r:embed="rId10"/>
-                    <a:stretch>
-                      <a:fillRect/>
-                    </a:stretch>
-                  </pic:blipFill>
-                  <pic:spPr>
-                    <a:xfrm>
-                      <a:off x="0" y="0"/>
-                      <a:ext cx="3182999" cy="2117532"/>
-                    </a:xfrm>
-                    <a:prstGeom prst="rect">
-                      <a:avLst/>
-                    </a:prstGeom>
-                  </pic:spPr>
-                </pic:pic>
-              </a:graphicData>
-            </a:graphic>
-          </wp:inline>
-        </w:drawing>
-      </w:r>
-    </w:p>
-    <w:p>
-      <w:pPr>
-        <w:jc w:val="center"/>
-      </w:pPr>
-    </w:p>
-    <w:p>
-      <w:pPr>
-        <w:jc w:val="both"/>
-      </w:pPr>
-    </w:p>
-    <w:p>
-      <w:pPr>
-        <w:jc w:val="both"/>
-      </w:pPr>
-      <w:r>
-        <w:t>Si el correo o la contraseña no son válidos,</w:t>
-      </w:r>
-      <w:r>
-        <w:t xml:space="preserve"> </w:t>
-      </w:r>
-      <w:r>
-        <w:t>el sistema le mostrará un mensaje de error.</w:t>
-      </w:r>
-    </w:p>
-    <w:p>
-      <w:pPr>
-        <w:jc w:val="center"/>
-      </w:pPr>
-    </w:p>
-    <w:p>
-      <w:pPr>
-        <w:jc w:val="center"/>
-      </w:pPr>
-    </w:p>
-    <w:p>
-      <w:pPr>
-        <w:jc w:val="center"/>
-      </w:pPr>
-    </w:p>
-    <w:p>
-      <w:pPr>
-        <w:jc w:val="center"/>
-      </w:pPr>
-      <w:r>
-        <w:rPr>
-          <w:noProof/>
-        </w:rPr>
-        <w:drawing>
-          <wp:inline distT="0" distB="0" distL="0" distR="0" wp14:anchorId="129BD535" wp14:editId="39254B81">
-            <wp:extent cx="3220239" cy="2238375"/>
-            <wp:effectExtent l="0" t="0" r="0" b="0"/>
-            <wp:docPr id="12" name="Picture 12"/>
             <wp:cNvGraphicFramePr>
               <a:graphicFrameLocks xmlns:a="http://schemas.openxmlformats.org/drawingml/2006/main" noChangeAspect="1"/>
             </wp:cNvGraphicFramePr>
@@ -1299,6 +1223,90 @@
                   <pic:spPr>
                     <a:xfrm>
                       <a:off x="0" y="0"/>
+                      <a:ext cx="3182999" cy="2117532"/>
+                    </a:xfrm>
+                    <a:prstGeom prst="rect">
+                      <a:avLst/>
+                    </a:prstGeom>
+                  </pic:spPr>
+                </pic:pic>
+              </a:graphicData>
+            </a:graphic>
+          </wp:inline>
+        </w:drawing>
+      </w:r>
+    </w:p>
+    <w:p>
+      <w:pPr>
+        <w:jc w:val="center"/>
+      </w:pPr>
+    </w:p>
+    <w:p>
+      <w:pPr>
+        <w:jc w:val="both"/>
+      </w:pPr>
+    </w:p>
+    <w:p>
+      <w:pPr>
+        <w:jc w:val="both"/>
+      </w:pPr>
+      <w:r>
+        <w:t>Si el correo o la contraseña no son válidos,</w:t>
+      </w:r>
+      <w:r>
+        <w:t xml:space="preserve"> </w:t>
+      </w:r>
+      <w:r>
+        <w:t>el sistema le mostrará un mensaje de error.</w:t>
+      </w:r>
+    </w:p>
+    <w:p>
+      <w:pPr>
+        <w:jc w:val="center"/>
+      </w:pPr>
+    </w:p>
+    <w:p>
+      <w:pPr>
+        <w:jc w:val="center"/>
+      </w:pPr>
+    </w:p>
+    <w:p>
+      <w:pPr>
+        <w:jc w:val="center"/>
+      </w:pPr>
+    </w:p>
+    <w:p>
+      <w:pPr>
+        <w:jc w:val="center"/>
+      </w:pPr>
+      <w:r>
+        <w:rPr>
+          <w:noProof/>
+        </w:rPr>
+        <w:drawing>
+          <wp:inline distT="0" distB="0" distL="0" distR="0" wp14:anchorId="129BD535" wp14:editId="39254B81">
+            <wp:extent cx="3220239" cy="2238375"/>
+            <wp:effectExtent l="0" t="0" r="0" b="0"/>
+            <wp:docPr id="12" name="Picture 12"/>
+            <wp:cNvGraphicFramePr>
+              <a:graphicFrameLocks xmlns:a="http://schemas.openxmlformats.org/drawingml/2006/main" noChangeAspect="1"/>
+            </wp:cNvGraphicFramePr>
+            <a:graphic xmlns:a="http://schemas.openxmlformats.org/drawingml/2006/main">
+              <a:graphicData uri="http://schemas.openxmlformats.org/drawingml/2006/picture">
+                <pic:pic xmlns:pic="http://schemas.openxmlformats.org/drawingml/2006/picture">
+                  <pic:nvPicPr>
+                    <pic:cNvPr id="1" name=""/>
+                    <pic:cNvPicPr/>
+                  </pic:nvPicPr>
+                  <pic:blipFill>
+                    <a:blip r:embed="rId12"/>
+                    <a:stretch>
+                      <a:fillRect/>
+                    </a:stretch>
+                  </pic:blipFill>
+                  <pic:spPr>
+                    <a:xfrm>
+                      <a:off x="0" y="0"/>
                       <a:ext cx="3225808" cy="2242246"/>
                     </a:xfrm>
                     <a:prstGeom prst="rect">
@@ -1333,66 +1341,3305 @@
       </w:pPr>
     </w:p>
     <w:p>
-      <w:pPr>
-        <w:jc w:val="center"/>
+      <w:r>
+        <w:t xml:space="preserve">Al ingresar sus datos correctos como administrador, lo </w:t>
+      </w:r>
+      <w:proofErr w:type="spellStart"/>
+      <w:r>
+        <w:t>ingesará</w:t>
+      </w:r>
+      <w:proofErr w:type="spellEnd"/>
+      <w:r>
+        <w:t xml:space="preserve"> a la aplica</w:t>
+      </w:r>
+      <w:r>
+        <w:t>ción en la cual podrá Registrar</w:t>
+      </w:r>
+      <w:r>
+        <w:t xml:space="preserve"> eventos, equipos, jugadores, estadios, directores técnicos. Además de poder modificar cada caso.</w:t>
+      </w:r>
+    </w:p>
+    <w:p/>
+    <w:p/>
+    <w:p/>
+    <w:p/>
+    <w:p/>
+    <w:p/>
+    <w:p>
+      <w:r>
+        <w:lastRenderedPageBreak/>
+        <w:t>A continuación se le indicará la manera de acceder a las funciones mencionadas anteriormente.</w:t>
+      </w:r>
+    </w:p>
+    <w:p/>
+    <w:p>
+      <w:pPr>
+        <w:pStyle w:val="ListParagraph"/>
+        <w:numPr>
+          <w:ilvl w:val="0"/>
+          <w:numId w:val="3"/>
+        </w:numPr>
+      </w:pPr>
+      <w:r>
+        <w:t>Registrar</w:t>
+      </w:r>
+      <w:r>
+        <w:t xml:space="preserve"> equipo:</w:t>
+      </w:r>
+      <w:r>
+        <w:t xml:space="preserve"> </w:t>
+      </w:r>
+    </w:p>
+    <w:p>
+      <w:pPr>
+        <w:pStyle w:val="ListParagraph"/>
+        <w:ind w:left="780"/>
+      </w:pPr>
+    </w:p>
+    <w:p>
+      <w:pPr>
+        <w:pStyle w:val="ListParagraph"/>
+        <w:ind w:left="780"/>
+        <w:jc w:val="both"/>
+      </w:pPr>
+      <w:r>
+        <w:rPr>
+          <w:noProof/>
+        </w:rPr>
+        <mc:AlternateContent>
+          <mc:Choice Requires="wps">
+            <w:drawing>
+              <wp:anchor distT="0" distB="0" distL="114300" distR="114300" simplePos="0" relativeHeight="251657216" behindDoc="0" locked="0" layoutInCell="1" allowOverlap="1" wp14:anchorId="4C08DEF6" wp14:editId="0B5E6681">
+                <wp:simplePos x="0" y="0"/>
+                <wp:positionH relativeFrom="column">
+                  <wp:posOffset>3295650</wp:posOffset>
+                </wp:positionH>
+                <wp:positionV relativeFrom="paragraph">
+                  <wp:posOffset>1579880</wp:posOffset>
+                </wp:positionV>
+                <wp:extent cx="1371600" cy="419100"/>
+                <wp:effectExtent l="19050" t="19050" r="19050" b="19050"/>
+                <wp:wrapNone/>
+                <wp:docPr id="30" name="Oval 30"/>
+                <wp:cNvGraphicFramePr/>
+                <a:graphic xmlns:a="http://schemas.openxmlformats.org/drawingml/2006/main">
+                  <a:graphicData uri="http://schemas.microsoft.com/office/word/2010/wordprocessingShape">
+                    <wps:wsp>
+                      <wps:cNvSpPr/>
+                      <wps:spPr>
+                        <a:xfrm>
+                          <a:off x="0" y="0"/>
+                          <a:ext cx="1371600" cy="419100"/>
+                        </a:xfrm>
+                        <a:prstGeom prst="ellipse">
+                          <a:avLst/>
+                        </a:prstGeom>
+                        <a:noFill/>
+                        <a:ln w="38100">
+                          <a:solidFill>
+                            <a:schemeClr val="accent4">
+                              <a:lumMod val="60000"/>
+                              <a:lumOff val="40000"/>
+                            </a:schemeClr>
+                          </a:solidFill>
+                        </a:ln>
+                      </wps:spPr>
+                      <wps:style>
+                        <a:lnRef idx="2">
+                          <a:schemeClr val="accent1">
+                            <a:shade val="50000"/>
+                          </a:schemeClr>
+                        </a:lnRef>
+                        <a:fillRef idx="1">
+                          <a:schemeClr val="accent1"/>
+                        </a:fillRef>
+                        <a:effectRef idx="0">
+                          <a:schemeClr val="accent1"/>
+                        </a:effectRef>
+                        <a:fontRef idx="minor">
+                          <a:schemeClr val="lt1"/>
+                        </a:fontRef>
+                      </wps:style>
+                      <wps:bodyPr rot="0" spcFirstLastPara="0" vertOverflow="overflow" horzOverflow="overflow" vert="horz" wrap="square" lIns="91440" tIns="45720" rIns="91440" bIns="45720" numCol="1" spcCol="0" rtlCol="0" fromWordArt="0" anchor="ctr" anchorCtr="0" forceAA="0" compatLnSpc="1">
+                        <a:prstTxWarp prst="textNoShape">
+                          <a:avLst/>
+                        </a:prstTxWarp>
+                        <a:noAutofit/>
+                      </wps:bodyPr>
+                    </wps:wsp>
+                  </a:graphicData>
+                </a:graphic>
+                <wp14:sizeRelH relativeFrom="margin">
+                  <wp14:pctWidth>0</wp14:pctWidth>
+                </wp14:sizeRelH>
+                <wp14:sizeRelV relativeFrom="margin">
+                  <wp14:pctHeight>0</wp14:pctHeight>
+                </wp14:sizeRelV>
+              </wp:anchor>
+            </w:drawing>
+          </mc:Choice>
+          <mc:Fallback>
+            <w:pict>
+              <v:oval w14:anchorId="64569D4E" id="Oval 30" o:spid="_x0000_s1026" style="position:absolute;margin-left:259.5pt;margin-top:124.4pt;width:108pt;height:33pt;z-index:251657216;visibility:visible;mso-wrap-style:square;mso-width-percent:0;mso-height-percent:0;mso-wrap-distance-left:9pt;mso-wrap-distance-top:0;mso-wrap-distance-right:9pt;mso-wrap-distance-bottom:0;mso-position-horizontal:absolute;mso-position-horizontal-relative:text;mso-position-vertical:absolute;mso-position-vertical-relative:text;mso-width-percent:0;mso-height-percent:0;mso-width-relative:margin;mso-height-relative:margin;v-text-anchor:middle" o:gfxdata="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" filled="f" strokecolor="#ffd966 [1943]" strokeweight="3pt">
+                <v:stroke joinstyle="miter"/>
+              </v:oval>
+            </w:pict>
+          </mc:Fallback>
+        </mc:AlternateContent>
+      </w:r>
+      <w:r>
+        <w:rPr>
+          <w:noProof/>
+        </w:rPr>
+        <mc:AlternateContent>
+          <mc:Choice Requires="wps">
+            <w:drawing>
+              <wp:anchor distT="0" distB="0" distL="114300" distR="114300" simplePos="0" relativeHeight="251634688" behindDoc="0" locked="0" layoutInCell="1" allowOverlap="1" wp14:anchorId="26C1CA6D" wp14:editId="737F79D5">
+                <wp:simplePos x="0" y="0"/>
+                <wp:positionH relativeFrom="column">
+                  <wp:posOffset>523875</wp:posOffset>
+                </wp:positionH>
+                <wp:positionV relativeFrom="paragraph">
+                  <wp:posOffset>680085</wp:posOffset>
+                </wp:positionV>
+                <wp:extent cx="609600" cy="457200"/>
+                <wp:effectExtent l="19050" t="19050" r="19050" b="19050"/>
+                <wp:wrapNone/>
+                <wp:docPr id="15" name="Oval 15"/>
+                <wp:cNvGraphicFramePr/>
+                <a:graphic xmlns:a="http://schemas.openxmlformats.org/drawingml/2006/main">
+                  <a:graphicData uri="http://schemas.microsoft.com/office/word/2010/wordprocessingShape">
+                    <wps:wsp>
+                      <wps:cNvSpPr/>
+                      <wps:spPr>
+                        <a:xfrm>
+                          <a:off x="0" y="0"/>
+                          <a:ext cx="609600" cy="457200"/>
+                        </a:xfrm>
+                        <a:prstGeom prst="ellipse">
+                          <a:avLst/>
+                        </a:prstGeom>
+                        <a:noFill/>
+                        <a:ln w="38100">
+                          <a:solidFill>
+                            <a:schemeClr val="accent4">
+                              <a:lumMod val="60000"/>
+                              <a:lumOff val="40000"/>
+                            </a:schemeClr>
+                          </a:solidFill>
+                        </a:ln>
+                      </wps:spPr>
+                      <wps:style>
+                        <a:lnRef idx="2">
+                          <a:schemeClr val="accent1">
+                            <a:shade val="50000"/>
+                          </a:schemeClr>
+                        </a:lnRef>
+                        <a:fillRef idx="1">
+                          <a:schemeClr val="accent1"/>
+                        </a:fillRef>
+                        <a:effectRef idx="0">
+                          <a:schemeClr val="accent1"/>
+                        </a:effectRef>
+                        <a:fontRef idx="minor">
+                          <a:schemeClr val="lt1"/>
+                        </a:fontRef>
+                      </wps:style>
+                      <wps:bodyPr rot="0" spcFirstLastPara="0" vertOverflow="overflow" horzOverflow="overflow" vert="horz" wrap="square" lIns="91440" tIns="45720" rIns="91440" bIns="45720" numCol="1" spcCol="0" rtlCol="0" fromWordArt="0" anchor="ctr" anchorCtr="0" forceAA="0" compatLnSpc="1">
+                        <a:prstTxWarp prst="textNoShape">
+                          <a:avLst/>
+                        </a:prstTxWarp>
+                        <a:noAutofit/>
+                      </wps:bodyPr>
+                    </wps:wsp>
+                  </a:graphicData>
+                </a:graphic>
+                <wp14:sizeRelH relativeFrom="margin">
+                  <wp14:pctWidth>0</wp14:pctWidth>
+                </wp14:sizeRelH>
+                <wp14:sizeRelV relativeFrom="margin">
+                  <wp14:pctHeight>0</wp14:pctHeight>
+                </wp14:sizeRelV>
+              </wp:anchor>
+            </w:drawing>
+          </mc:Choice>
+          <mc:Fallback>
+            <w:pict>
+              <v:oval w14:anchorId="20B63FFD" id="Oval 15" o:spid="_x0000_s1026" style="position:absolute;margin-left:41.25pt;margin-top:53.55pt;width:48pt;height:36pt;z-index:251634688;visibility:visible;mso-wrap-style:square;mso-width-percent:0;mso-height-percent:0;mso-wrap-distance-left:9pt;mso-wrap-distance-top:0;mso-wrap-distance-right:9pt;mso-wrap-distance-bottom:0;mso-position-horizontal:absolute;mso-position-horizontal-relative:text;mso-position-vertical:absolute;mso-position-vertical-relative:text;mso-width-percent:0;mso-height-percent:0;mso-width-relative:margin;mso-height-relative:margin;v-text-anchor:middle" o:gfxdata="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" filled="f" strokecolor="#ffd966 [1943]" strokeweight="3pt">
+                <v:stroke joinstyle="miter"/>
+              </v:oval>
+            </w:pict>
+          </mc:Fallback>
+        </mc:AlternateContent>
+      </w:r>
+      <w:r>
+        <w:rPr>
+          <w:noProof/>
+        </w:rPr>
+        <w:drawing>
+          <wp:inline distT="0" distB="0" distL="0" distR="0" wp14:anchorId="7C71D018" wp14:editId="35492254">
+            <wp:extent cx="1762125" cy="2282437"/>
+            <wp:effectExtent l="0" t="0" r="0" b="3810"/>
+            <wp:docPr id="14" name="Picture 14"/>
+            <wp:cNvGraphicFramePr>
+              <a:graphicFrameLocks xmlns:a="http://schemas.openxmlformats.org/drawingml/2006/main" noChangeAspect="1"/>
+            </wp:cNvGraphicFramePr>
+            <a:graphic xmlns:a="http://schemas.openxmlformats.org/drawingml/2006/main">
+              <a:graphicData uri="http://schemas.openxmlformats.org/drawingml/2006/picture">
+                <pic:pic xmlns:pic="http://schemas.openxmlformats.org/drawingml/2006/picture">
+                  <pic:nvPicPr>
+                    <pic:cNvPr id="1" name=""/>
+                    <pic:cNvPicPr/>
+                  </pic:nvPicPr>
+                  <pic:blipFill>
+                    <a:blip r:embed="rId13"/>
+                    <a:stretch>
+                      <a:fillRect/>
+                    </a:stretch>
+                  </pic:blipFill>
+                  <pic:spPr>
+                    <a:xfrm>
+                      <a:off x="0" y="0"/>
+                      <a:ext cx="1771155" cy="2294133"/>
+                    </a:xfrm>
+                    <a:prstGeom prst="rect">
+                      <a:avLst/>
+                    </a:prstGeom>
+                  </pic:spPr>
+                </pic:pic>
+              </a:graphicData>
+            </a:graphic>
+          </wp:inline>
+        </w:drawing>
+      </w:r>
+      <w:r>
+        <w:tab/>
+      </w:r>
+      <w:r>
+        <w:tab/>
+      </w:r>
+      <w:r>
+        <w:tab/>
+      </w:r>
+      <w:r>
+        <w:rPr>
+          <w:noProof/>
+        </w:rPr>
+        <w:drawing>
+          <wp:inline distT="0" distB="0" distL="0" distR="0" wp14:anchorId="1752FDD7" wp14:editId="65E0DA59">
+            <wp:extent cx="2105025" cy="1027048"/>
+            <wp:effectExtent l="0" t="0" r="0" b="1905"/>
+            <wp:docPr id="17" name="Picture 17"/>
+            <wp:cNvGraphicFramePr>
+              <a:graphicFrameLocks xmlns:a="http://schemas.openxmlformats.org/drawingml/2006/main" noChangeAspect="1"/>
+            </wp:cNvGraphicFramePr>
+            <a:graphic xmlns:a="http://schemas.openxmlformats.org/drawingml/2006/main">
+              <a:graphicData uri="http://schemas.openxmlformats.org/drawingml/2006/picture">
+                <pic:pic xmlns:pic="http://schemas.openxmlformats.org/drawingml/2006/picture">
+                  <pic:nvPicPr>
+                    <pic:cNvPr id="1" name=""/>
+                    <pic:cNvPicPr/>
+                  </pic:nvPicPr>
+                  <pic:blipFill>
+                    <a:blip r:embed="rId14"/>
+                    <a:stretch>
+                      <a:fillRect/>
+                    </a:stretch>
+                  </pic:blipFill>
+                  <pic:spPr>
+                    <a:xfrm>
+                      <a:off x="0" y="0"/>
+                      <a:ext cx="2119798" cy="1034256"/>
+                    </a:xfrm>
+                    <a:prstGeom prst="rect">
+                      <a:avLst/>
+                    </a:prstGeom>
+                  </pic:spPr>
+                </pic:pic>
+              </a:graphicData>
+            </a:graphic>
+          </wp:inline>
+        </w:drawing>
+      </w:r>
+    </w:p>
+    <w:p>
+      <w:pPr>
+        <w:pStyle w:val="ListParagraph"/>
+        <w:ind w:left="780"/>
+      </w:pPr>
+    </w:p>
+    <w:p/>
+    <w:p>
+      <w:pPr>
+        <w:pStyle w:val="ListParagraph"/>
+        <w:ind w:left="780"/>
+        <w:jc w:val="center"/>
+      </w:pPr>
+      <w:r>
+        <w:rPr>
+          <w:noProof/>
+        </w:rPr>
+        <w:drawing>
+          <wp:inline distT="0" distB="0" distL="0" distR="0" wp14:anchorId="2A930625" wp14:editId="0BC9400A">
+            <wp:extent cx="3200400" cy="3634871"/>
+            <wp:effectExtent l="0" t="0" r="0" b="3810"/>
+            <wp:docPr id="31" name="Picture 31"/>
+            <wp:cNvGraphicFramePr>
+              <a:graphicFrameLocks xmlns:a="http://schemas.openxmlformats.org/drawingml/2006/main" noChangeAspect="1"/>
+            </wp:cNvGraphicFramePr>
+            <a:graphic xmlns:a="http://schemas.openxmlformats.org/drawingml/2006/main">
+              <a:graphicData uri="http://schemas.openxmlformats.org/drawingml/2006/picture">
+                <pic:pic xmlns:pic="http://schemas.openxmlformats.org/drawingml/2006/picture">
+                  <pic:nvPicPr>
+                    <pic:cNvPr id="1" name=""/>
+                    <pic:cNvPicPr/>
+                  </pic:nvPicPr>
+                  <pic:blipFill rotWithShape="1">
+                    <a:blip r:embed="rId15"/>
+                    <a:srcRect l="1299" t="1478" r="1669" b="985"/>
+                    <a:stretch/>
+                  </pic:blipFill>
+                  <pic:spPr bwMode="auto">
+                    <a:xfrm>
+                      <a:off x="0" y="0"/>
+                      <a:ext cx="3208243" cy="3643778"/>
+                    </a:xfrm>
+                    <a:prstGeom prst="rect">
+                      <a:avLst/>
+                    </a:prstGeom>
+                    <a:ln>
+                      <a:noFill/>
+                    </a:ln>
+                    <a:extLst>
+                      <a:ext uri="{53640926-AAD7-44D8-BBD7-CCE9431645EC}">
+                        <a14:shadowObscured xmlns:a14="http://schemas.microsoft.com/office/drawing/2010/main"/>
+                      </a:ext>
+                    </a:extLst>
+                  </pic:spPr>
+                </pic:pic>
+              </a:graphicData>
+            </a:graphic>
+          </wp:inline>
+        </w:drawing>
+      </w:r>
+    </w:p>
+    <w:p>
+      <w:pPr>
+        <w:pStyle w:val="ListParagraph"/>
+        <w:ind w:left="780"/>
+        <w:jc w:val="center"/>
+      </w:pPr>
+    </w:p>
+    <w:p>
+      <w:pPr>
+        <w:pStyle w:val="ListParagraph"/>
+        <w:ind w:left="780"/>
+        <w:jc w:val="center"/>
+      </w:pPr>
+    </w:p>
+    <w:p>
+      <w:pPr>
+        <w:pStyle w:val="ListParagraph"/>
+        <w:ind w:left="780"/>
+        <w:jc w:val="center"/>
+      </w:pPr>
+    </w:p>
+    <w:p>
+      <w:pPr>
+        <w:pStyle w:val="ListParagraph"/>
+        <w:ind w:left="780"/>
+        <w:jc w:val="center"/>
+      </w:pPr>
+    </w:p>
+    <w:p>
+      <w:pPr>
+        <w:pStyle w:val="ListParagraph"/>
+        <w:ind w:left="780"/>
+        <w:jc w:val="center"/>
+      </w:pPr>
+    </w:p>
+    <w:p>
+      <w:pPr>
+        <w:pStyle w:val="ListParagraph"/>
+        <w:ind w:left="780"/>
+        <w:jc w:val="center"/>
+      </w:pPr>
+    </w:p>
+    <w:p/>
+    <w:p>
+      <w:pPr>
+        <w:pStyle w:val="ListParagraph"/>
+        <w:numPr>
+          <w:ilvl w:val="0"/>
+          <w:numId w:val="3"/>
+        </w:numPr>
+      </w:pPr>
+      <w:r>
+        <w:lastRenderedPageBreak/>
+        <w:t>V</w:t>
+      </w:r>
+      <w:r>
+        <w:t>er</w:t>
+      </w:r>
+      <w:r>
+        <w:t xml:space="preserve"> equipos y modificar:</w:t>
+      </w:r>
+    </w:p>
+    <w:p/>
+    <w:p>
+      <w:pPr>
+        <w:jc w:val="center"/>
+      </w:pPr>
+      <w:r>
+        <w:rPr>
+          <w:noProof/>
+        </w:rPr>
+        <mc:AlternateContent>
+          <mc:Choice Requires="wps">
+            <w:drawing>
+              <wp:anchor distT="0" distB="0" distL="114300" distR="114300" simplePos="0" relativeHeight="251660288" behindDoc="0" locked="0" layoutInCell="1" allowOverlap="1" wp14:anchorId="4C70D748" wp14:editId="1FFFC90A">
+                <wp:simplePos x="0" y="0"/>
+                <wp:positionH relativeFrom="column">
+                  <wp:posOffset>1904365</wp:posOffset>
+                </wp:positionH>
+                <wp:positionV relativeFrom="paragraph">
+                  <wp:posOffset>725805</wp:posOffset>
+                </wp:positionV>
+                <wp:extent cx="2105025" cy="476250"/>
+                <wp:effectExtent l="19050" t="19050" r="28575" b="19050"/>
+                <wp:wrapNone/>
+                <wp:docPr id="33" name="Oval 33"/>
+                <wp:cNvGraphicFramePr/>
+                <a:graphic xmlns:a="http://schemas.openxmlformats.org/drawingml/2006/main">
+                  <a:graphicData uri="http://schemas.microsoft.com/office/word/2010/wordprocessingShape">
+                    <wps:wsp>
+                      <wps:cNvSpPr/>
+                      <wps:spPr>
+                        <a:xfrm>
+                          <a:off x="0" y="0"/>
+                          <a:ext cx="2105025" cy="476250"/>
+                        </a:xfrm>
+                        <a:prstGeom prst="ellipse">
+                          <a:avLst/>
+                        </a:prstGeom>
+                        <a:noFill/>
+                        <a:ln w="38100">
+                          <a:solidFill>
+                            <a:schemeClr val="accent4">
+                              <a:lumMod val="60000"/>
+                              <a:lumOff val="40000"/>
+                            </a:schemeClr>
+                          </a:solidFill>
+                        </a:ln>
+                      </wps:spPr>
+                      <wps:style>
+                        <a:lnRef idx="2">
+                          <a:schemeClr val="accent1">
+                            <a:shade val="50000"/>
+                          </a:schemeClr>
+                        </a:lnRef>
+                        <a:fillRef idx="1">
+                          <a:schemeClr val="accent1"/>
+                        </a:fillRef>
+                        <a:effectRef idx="0">
+                          <a:schemeClr val="accent1"/>
+                        </a:effectRef>
+                        <a:fontRef idx="minor">
+                          <a:schemeClr val="lt1"/>
+                        </a:fontRef>
+                      </wps:style>
+                      <wps:bodyPr rot="0" spcFirstLastPara="0" vertOverflow="overflow" horzOverflow="overflow" vert="horz" wrap="square" lIns="91440" tIns="45720" rIns="91440" bIns="45720" numCol="1" spcCol="0" rtlCol="0" fromWordArt="0" anchor="ctr" anchorCtr="0" forceAA="0" compatLnSpc="1">
+                        <a:prstTxWarp prst="textNoShape">
+                          <a:avLst/>
+                        </a:prstTxWarp>
+                        <a:noAutofit/>
+                      </wps:bodyPr>
+                    </wps:wsp>
+                  </a:graphicData>
+                </a:graphic>
+                <wp14:sizeRelH relativeFrom="margin">
+                  <wp14:pctWidth>0</wp14:pctWidth>
+                </wp14:sizeRelH>
+                <wp14:sizeRelV relativeFrom="margin">
+                  <wp14:pctHeight>0</wp14:pctHeight>
+                </wp14:sizeRelV>
+              </wp:anchor>
+            </w:drawing>
+          </mc:Choice>
+          <mc:Fallback>
+            <w:pict>
+              <v:oval w14:anchorId="2ACDB71B" id="Oval 33" o:spid="_x0000_s1026" style="position:absolute;margin-left:149.95pt;margin-top:57.15pt;width:165.75pt;height:37.5pt;z-index:251660288;visibility:visible;mso-wrap-style:square;mso-width-percent:0;mso-height-percent:0;mso-wrap-distance-left:9pt;mso-wrap-distance-top:0;mso-wrap-distance-right:9pt;mso-wrap-distance-bottom:0;mso-position-horizontal:absolute;mso-position-horizontal-relative:text;mso-position-vertical:absolute;mso-position-vertical-relative:text;mso-width-percent:0;mso-height-percent:0;mso-width-relative:margin;mso-height-relative:margin;v-text-anchor:middle" o:gfxdata="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" filled="f" strokecolor="#ffd966 [1943]" strokeweight="3pt">
+                <v:stroke joinstyle="miter"/>
+              </v:oval>
+            </w:pict>
+          </mc:Fallback>
+        </mc:AlternateContent>
+      </w:r>
+      <w:r>
+        <w:rPr>
+          <w:noProof/>
+        </w:rPr>
+        <w:drawing>
+          <wp:inline distT="0" distB="0" distL="0" distR="0" wp14:anchorId="264D6D0B" wp14:editId="035CFC71">
+            <wp:extent cx="2362200" cy="1152525"/>
+            <wp:effectExtent l="0" t="0" r="0" b="9525"/>
+            <wp:docPr id="32" name="Picture 32"/>
+            <wp:cNvGraphicFramePr>
+              <a:graphicFrameLocks xmlns:a="http://schemas.openxmlformats.org/drawingml/2006/main" noChangeAspect="1"/>
+            </wp:cNvGraphicFramePr>
+            <a:graphic xmlns:a="http://schemas.openxmlformats.org/drawingml/2006/main">
+              <a:graphicData uri="http://schemas.openxmlformats.org/drawingml/2006/picture">
+                <pic:pic xmlns:pic="http://schemas.openxmlformats.org/drawingml/2006/picture">
+                  <pic:nvPicPr>
+                    <pic:cNvPr id="1" name=""/>
+                    <pic:cNvPicPr/>
+                  </pic:nvPicPr>
+                  <pic:blipFill>
+                    <a:blip r:embed="rId14"/>
+                    <a:stretch>
+                      <a:fillRect/>
+                    </a:stretch>
+                  </pic:blipFill>
+                  <pic:spPr>
+                    <a:xfrm>
+                      <a:off x="0" y="0"/>
+                      <a:ext cx="2362200" cy="1152525"/>
+                    </a:xfrm>
+                    <a:prstGeom prst="rect">
+                      <a:avLst/>
+                    </a:prstGeom>
+                  </pic:spPr>
+                </pic:pic>
+              </a:graphicData>
+            </a:graphic>
+          </wp:inline>
+        </w:drawing>
+      </w:r>
+    </w:p>
+    <w:p/>
+    <w:p/>
+    <w:p>
+      <w:pPr>
+        <w:jc w:val="center"/>
+      </w:pPr>
+      <w:r>
+        <w:rPr>
+          <w:noProof/>
+        </w:rPr>
+        <w:drawing>
+          <wp:inline distT="0" distB="0" distL="0" distR="0" wp14:anchorId="6588917A" wp14:editId="6C920271">
+            <wp:extent cx="3752850" cy="2756551"/>
+            <wp:effectExtent l="0" t="0" r="0" b="5715"/>
+            <wp:docPr id="34" name="Picture 34"/>
+            <wp:cNvGraphicFramePr>
+              <a:graphicFrameLocks xmlns:a="http://schemas.openxmlformats.org/drawingml/2006/main" noChangeAspect="1"/>
+            </wp:cNvGraphicFramePr>
+            <a:graphic xmlns:a="http://schemas.openxmlformats.org/drawingml/2006/main">
+              <a:graphicData uri="http://schemas.openxmlformats.org/drawingml/2006/picture">
+                <pic:pic xmlns:pic="http://schemas.openxmlformats.org/drawingml/2006/picture">
+                  <pic:nvPicPr>
+                    <pic:cNvPr id="1" name=""/>
+                    <pic:cNvPicPr/>
+                  </pic:nvPicPr>
+                  <pic:blipFill>
+                    <a:blip r:embed="rId16"/>
+                    <a:stretch>
+                      <a:fillRect/>
+                    </a:stretch>
+                  </pic:blipFill>
+                  <pic:spPr>
+                    <a:xfrm>
+                      <a:off x="0" y="0"/>
+                      <a:ext cx="3758226" cy="2760500"/>
+                    </a:xfrm>
+                    <a:prstGeom prst="rect">
+                      <a:avLst/>
+                    </a:prstGeom>
+                  </pic:spPr>
+                </pic:pic>
+              </a:graphicData>
+            </a:graphic>
+          </wp:inline>
+        </w:drawing>
+      </w:r>
+    </w:p>
+    <w:p/>
+    <w:p/>
+    <w:p/>
+    <w:p/>
+    <w:p/>
+    <w:p/>
+    <w:p/>
+    <w:p/>
+    <w:p/>
+    <w:p/>
+    <w:p/>
+    <w:p/>
+    <w:p/>
+    <w:p/>
+    <w:p/>
+    <w:p/>
+    <w:p/>
+    <w:p/>
+    <w:p>
+      <w:pPr>
+        <w:jc w:val="both"/>
+      </w:pPr>
+    </w:p>
+    <w:p>
+      <w:pPr>
+        <w:jc w:val="both"/>
+      </w:pPr>
+    </w:p>
+    <w:p/>
+    <w:p>
+      <w:pPr>
+        <w:pStyle w:val="ListParagraph"/>
+        <w:numPr>
+          <w:ilvl w:val="0"/>
+          <w:numId w:val="2"/>
+        </w:numPr>
+      </w:pPr>
+      <w:r>
+        <w:lastRenderedPageBreak/>
+        <w:t>Registrar</w:t>
+      </w:r>
+      <w:r>
+        <w:t xml:space="preserve"> jugador:</w:t>
+      </w:r>
+    </w:p>
+    <w:p>
+      <w:pPr>
+        <w:pStyle w:val="ListParagraph"/>
+      </w:pPr>
+    </w:p>
+    <w:p>
+      <w:pPr>
+        <w:pStyle w:val="ListParagraph"/>
+      </w:pPr>
+      <w:r>
+        <w:rPr>
+          <w:noProof/>
+        </w:rPr>
+        <mc:AlternateContent>
+          <mc:Choice Requires="wps">
+            <w:drawing>
+              <wp:anchor distT="0" distB="0" distL="114300" distR="114300" simplePos="0" relativeHeight="251676672" behindDoc="0" locked="0" layoutInCell="1" allowOverlap="1" wp14:anchorId="534079FF" wp14:editId="6B951DE6">
+                <wp:simplePos x="0" y="0"/>
+                <wp:positionH relativeFrom="column">
+                  <wp:posOffset>3810000</wp:posOffset>
+                </wp:positionH>
+                <wp:positionV relativeFrom="paragraph">
+                  <wp:posOffset>796289</wp:posOffset>
+                </wp:positionV>
+                <wp:extent cx="1266825" cy="390525"/>
+                <wp:effectExtent l="19050" t="19050" r="28575" b="28575"/>
+                <wp:wrapNone/>
+                <wp:docPr id="40" name="Oval 40"/>
+                <wp:cNvGraphicFramePr/>
+                <a:graphic xmlns:a="http://schemas.openxmlformats.org/drawingml/2006/main">
+                  <a:graphicData uri="http://schemas.microsoft.com/office/word/2010/wordprocessingShape">
+                    <wps:wsp>
+                      <wps:cNvSpPr/>
+                      <wps:spPr>
+                        <a:xfrm>
+                          <a:off x="0" y="0"/>
+                          <a:ext cx="1266825" cy="390525"/>
+                        </a:xfrm>
+                        <a:prstGeom prst="ellipse">
+                          <a:avLst/>
+                        </a:prstGeom>
+                        <a:noFill/>
+                        <a:ln w="38100">
+                          <a:solidFill>
+                            <a:schemeClr val="accent4">
+                              <a:lumMod val="60000"/>
+                              <a:lumOff val="40000"/>
+                            </a:schemeClr>
+                          </a:solidFill>
+                        </a:ln>
+                      </wps:spPr>
+                      <wps:style>
+                        <a:lnRef idx="2">
+                          <a:schemeClr val="accent1">
+                            <a:shade val="50000"/>
+                          </a:schemeClr>
+                        </a:lnRef>
+                        <a:fillRef idx="1">
+                          <a:schemeClr val="accent1"/>
+                        </a:fillRef>
+                        <a:effectRef idx="0">
+                          <a:schemeClr val="accent1"/>
+                        </a:effectRef>
+                        <a:fontRef idx="minor">
+                          <a:schemeClr val="lt1"/>
+                        </a:fontRef>
+                      </wps:style>
+                      <wps:bodyPr rot="0" spcFirstLastPara="0" vertOverflow="overflow" horzOverflow="overflow" vert="horz" wrap="square" lIns="91440" tIns="45720" rIns="91440" bIns="45720" numCol="1" spcCol="0" rtlCol="0" fromWordArt="0" anchor="ctr" anchorCtr="0" forceAA="0" compatLnSpc="1">
+                        <a:prstTxWarp prst="textNoShape">
+                          <a:avLst/>
+                        </a:prstTxWarp>
+                        <a:noAutofit/>
+                      </wps:bodyPr>
+                    </wps:wsp>
+                  </a:graphicData>
+                </a:graphic>
+                <wp14:sizeRelH relativeFrom="margin">
+                  <wp14:pctWidth>0</wp14:pctWidth>
+                </wp14:sizeRelH>
+                <wp14:sizeRelV relativeFrom="margin">
+                  <wp14:pctHeight>0</wp14:pctHeight>
+                </wp14:sizeRelV>
+              </wp:anchor>
+            </w:drawing>
+          </mc:Choice>
+          <mc:Fallback>
+            <w:pict>
+              <v:oval w14:anchorId="4427D596" id="Oval 40" o:spid="_x0000_s1026" style="position:absolute;margin-left:300pt;margin-top:62.7pt;width:99.75pt;height:30.75pt;z-index:251676672;visibility:visible;mso-wrap-style:square;mso-width-percent:0;mso-height-percent:0;mso-wrap-distance-left:9pt;mso-wrap-distance-top:0;mso-wrap-distance-right:9pt;mso-wrap-distance-bottom:0;mso-position-horizontal:absolute;mso-position-horizontal-relative:text;mso-position-vertical:absolute;mso-position-vertical-relative:text;mso-width-percent:0;mso-height-percent:0;mso-width-relative:margin;mso-height-relative:margin;v-text-anchor:middle" o:gfxdata="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" filled="f" strokecolor="#ffd966 [1943]" strokeweight="3pt">
+                <v:stroke joinstyle="miter"/>
+              </v:oval>
+            </w:pict>
+          </mc:Fallback>
+        </mc:AlternateContent>
+      </w:r>
+      <w:r>
+        <w:rPr>
+          <w:noProof/>
+        </w:rPr>
+        <mc:AlternateContent>
+          <mc:Choice Requires="wps">
+            <w:drawing>
+              <wp:anchor distT="0" distB="0" distL="114300" distR="114300" simplePos="0" relativeHeight="251665408" behindDoc="0" locked="0" layoutInCell="1" allowOverlap="1" wp14:anchorId="00F5F5D2" wp14:editId="76E42BDD">
+                <wp:simplePos x="0" y="0"/>
+                <wp:positionH relativeFrom="column">
+                  <wp:posOffset>533400</wp:posOffset>
+                </wp:positionH>
+                <wp:positionV relativeFrom="paragraph">
+                  <wp:posOffset>1013460</wp:posOffset>
+                </wp:positionV>
+                <wp:extent cx="600075" cy="381000"/>
+                <wp:effectExtent l="19050" t="19050" r="28575" b="19050"/>
+                <wp:wrapNone/>
+                <wp:docPr id="20" name="Oval 20"/>
+                <wp:cNvGraphicFramePr/>
+                <a:graphic xmlns:a="http://schemas.openxmlformats.org/drawingml/2006/main">
+                  <a:graphicData uri="http://schemas.microsoft.com/office/word/2010/wordprocessingShape">
+                    <wps:wsp>
+                      <wps:cNvSpPr/>
+                      <wps:spPr>
+                        <a:xfrm>
+                          <a:off x="0" y="0"/>
+                          <a:ext cx="600075" cy="381000"/>
+                        </a:xfrm>
+                        <a:prstGeom prst="ellipse">
+                          <a:avLst/>
+                        </a:prstGeom>
+                        <a:noFill/>
+                        <a:ln w="38100">
+                          <a:solidFill>
+                            <a:schemeClr val="accent4">
+                              <a:lumMod val="60000"/>
+                              <a:lumOff val="40000"/>
+                            </a:schemeClr>
+                          </a:solidFill>
+                        </a:ln>
+                      </wps:spPr>
+                      <wps:style>
+                        <a:lnRef idx="2">
+                          <a:schemeClr val="accent1">
+                            <a:shade val="50000"/>
+                          </a:schemeClr>
+                        </a:lnRef>
+                        <a:fillRef idx="1">
+                          <a:schemeClr val="accent1"/>
+                        </a:fillRef>
+                        <a:effectRef idx="0">
+                          <a:schemeClr val="accent1"/>
+                        </a:effectRef>
+                        <a:fontRef idx="minor">
+                          <a:schemeClr val="lt1"/>
+                        </a:fontRef>
+                      </wps:style>
+                      <wps:bodyPr rot="0" spcFirstLastPara="0" vertOverflow="overflow" horzOverflow="overflow" vert="horz" wrap="square" lIns="91440" tIns="45720" rIns="91440" bIns="45720" numCol="1" spcCol="0" rtlCol="0" fromWordArt="0" anchor="ctr" anchorCtr="0" forceAA="0" compatLnSpc="1">
+                        <a:prstTxWarp prst="textNoShape">
+                          <a:avLst/>
+                        </a:prstTxWarp>
+                        <a:noAutofit/>
+                      </wps:bodyPr>
+                    </wps:wsp>
+                  </a:graphicData>
+                </a:graphic>
+                <wp14:sizeRelH relativeFrom="margin">
+                  <wp14:pctWidth>0</wp14:pctWidth>
+                </wp14:sizeRelH>
+                <wp14:sizeRelV relativeFrom="margin">
+                  <wp14:pctHeight>0</wp14:pctHeight>
+                </wp14:sizeRelV>
+              </wp:anchor>
+            </w:drawing>
+          </mc:Choice>
+          <mc:Fallback>
+            <w:pict>
+              <v:oval w14:anchorId="45D5D1AB" id="Oval 20" o:spid="_x0000_s1026" style="position:absolute;margin-left:42pt;margin-top:79.8pt;width:47.25pt;height:30pt;z-index:251665408;visibility:visible;mso-wrap-style:square;mso-width-percent:0;mso-height-percent:0;mso-wrap-distance-left:9pt;mso-wrap-distance-top:0;mso-wrap-distance-right:9pt;mso-wrap-distance-bottom:0;mso-position-horizontal:absolute;mso-position-horizontal-relative:text;mso-position-vertical:absolute;mso-position-vertical-relative:text;mso-width-percent:0;mso-height-percent:0;mso-width-relative:margin;mso-height-relative:margin;v-text-anchor:middle" o:gfxdata="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" filled="f" strokecolor="#ffd966 [1943]" strokeweight="3pt">
+                <v:stroke joinstyle="miter"/>
+              </v:oval>
+            </w:pict>
+          </mc:Fallback>
+        </mc:AlternateContent>
+      </w:r>
+      <w:r>
+        <w:rPr>
+          <w:noProof/>
+        </w:rPr>
+        <w:drawing>
+          <wp:inline distT="0" distB="0" distL="0" distR="0" wp14:anchorId="2A73AE6E" wp14:editId="32F77B9E">
+            <wp:extent cx="1762125" cy="2282437"/>
+            <wp:effectExtent l="0" t="0" r="0" b="3810"/>
+            <wp:docPr id="19" name="Picture 19"/>
+            <wp:cNvGraphicFramePr>
+              <a:graphicFrameLocks xmlns:a="http://schemas.openxmlformats.org/drawingml/2006/main" noChangeAspect="1"/>
+            </wp:cNvGraphicFramePr>
+            <a:graphic xmlns:a="http://schemas.openxmlformats.org/drawingml/2006/main">
+              <a:graphicData uri="http://schemas.openxmlformats.org/drawingml/2006/picture">
+                <pic:pic xmlns:pic="http://schemas.openxmlformats.org/drawingml/2006/picture">
+                  <pic:nvPicPr>
+                    <pic:cNvPr id="1" name=""/>
+                    <pic:cNvPicPr/>
+                  </pic:nvPicPr>
+                  <pic:blipFill>
+                    <a:blip r:embed="rId13"/>
+                    <a:stretch>
+                      <a:fillRect/>
+                    </a:stretch>
+                  </pic:blipFill>
+                  <pic:spPr>
+                    <a:xfrm>
+                      <a:off x="0" y="0"/>
+                      <a:ext cx="1771155" cy="2294133"/>
+                    </a:xfrm>
+                    <a:prstGeom prst="rect">
+                      <a:avLst/>
+                    </a:prstGeom>
+                  </pic:spPr>
+                </pic:pic>
+              </a:graphicData>
+            </a:graphic>
+          </wp:inline>
+        </w:drawing>
+      </w:r>
+      <w:r>
+        <w:t xml:space="preserve">                                    </w:t>
+      </w:r>
+      <w:r>
+        <w:rPr>
+          <w:noProof/>
+        </w:rPr>
+        <w:drawing>
+          <wp:inline distT="0" distB="0" distL="0" distR="0" wp14:anchorId="724D9E22" wp14:editId="02875816">
+            <wp:extent cx="2085975" cy="1781175"/>
+            <wp:effectExtent l="0" t="0" r="9525" b="9525"/>
+            <wp:docPr id="39" name="Picture 39"/>
+            <wp:cNvGraphicFramePr>
+              <a:graphicFrameLocks xmlns:a="http://schemas.openxmlformats.org/drawingml/2006/main" noChangeAspect="1"/>
+            </wp:cNvGraphicFramePr>
+            <a:graphic xmlns:a="http://schemas.openxmlformats.org/drawingml/2006/main">
+              <a:graphicData uri="http://schemas.openxmlformats.org/drawingml/2006/picture">
+                <pic:pic xmlns:pic="http://schemas.openxmlformats.org/drawingml/2006/picture">
+                  <pic:nvPicPr>
+                    <pic:cNvPr id="1" name=""/>
+                    <pic:cNvPicPr/>
+                  </pic:nvPicPr>
+                  <pic:blipFill>
+                    <a:blip r:embed="rId17"/>
+                    <a:stretch>
+                      <a:fillRect/>
+                    </a:stretch>
+                  </pic:blipFill>
+                  <pic:spPr>
+                    <a:xfrm>
+                      <a:off x="0" y="0"/>
+                      <a:ext cx="2085975" cy="1781175"/>
+                    </a:xfrm>
+                    <a:prstGeom prst="rect">
+                      <a:avLst/>
+                    </a:prstGeom>
+                  </pic:spPr>
+                </pic:pic>
+              </a:graphicData>
+            </a:graphic>
+          </wp:inline>
+        </w:drawing>
+      </w:r>
+    </w:p>
+    <w:p>
+      <w:pPr>
+        <w:ind w:left="360"/>
+      </w:pPr>
+    </w:p>
+    <w:p>
+      <w:pPr>
+        <w:ind w:left="360"/>
+      </w:pPr>
+    </w:p>
+    <w:p>
+      <w:pPr>
+        <w:ind w:left="360"/>
+        <w:jc w:val="center"/>
+      </w:pPr>
+      <w:r>
+        <w:rPr>
+          <w:noProof/>
+        </w:rPr>
+        <w:drawing>
+          <wp:inline distT="0" distB="0" distL="0" distR="0" wp14:anchorId="09FF8214" wp14:editId="41050DFF">
+            <wp:extent cx="2486025" cy="5227464"/>
+            <wp:effectExtent l="0" t="0" r="0" b="0"/>
+            <wp:docPr id="35" name="Picture 35"/>
+            <wp:cNvGraphicFramePr>
+              <a:graphicFrameLocks xmlns:a="http://schemas.openxmlformats.org/drawingml/2006/main" noChangeAspect="1"/>
+            </wp:cNvGraphicFramePr>
+            <a:graphic xmlns:a="http://schemas.openxmlformats.org/drawingml/2006/main">
+              <a:graphicData uri="http://schemas.openxmlformats.org/drawingml/2006/picture">
+                <pic:pic xmlns:pic="http://schemas.openxmlformats.org/drawingml/2006/picture">
+                  <pic:nvPicPr>
+                    <pic:cNvPr id="1" name=""/>
+                    <pic:cNvPicPr/>
+                  </pic:nvPicPr>
+                  <pic:blipFill>
+                    <a:blip r:embed="rId18"/>
+                    <a:stretch>
+                      <a:fillRect/>
+                    </a:stretch>
+                  </pic:blipFill>
+                  <pic:spPr>
+                    <a:xfrm>
+                      <a:off x="0" y="0"/>
+                      <a:ext cx="2489189" cy="5234117"/>
+                    </a:xfrm>
+                    <a:prstGeom prst="rect">
+                      <a:avLst/>
+                    </a:prstGeom>
+                  </pic:spPr>
+                </pic:pic>
+              </a:graphicData>
+            </a:graphic>
+          </wp:inline>
+        </w:drawing>
+      </w:r>
+    </w:p>
+    <w:p>
+      <w:pPr>
+        <w:ind w:left="360"/>
+      </w:pPr>
+    </w:p>
+    <w:p>
+      <w:pPr>
+        <w:pStyle w:val="ListParagraph"/>
+        <w:numPr>
+          <w:ilvl w:val="0"/>
+          <w:numId w:val="2"/>
+        </w:numPr>
+      </w:pPr>
+      <w:r>
+        <w:lastRenderedPageBreak/>
+        <w:t>A</w:t>
+      </w:r>
+      <w:r>
+        <w:t>signar</w:t>
+      </w:r>
+      <w:r>
+        <w:t xml:space="preserve"> jugador a una </w:t>
+      </w:r>
+      <w:r>
+        <w:t>selección</w:t>
+      </w:r>
+      <w:r>
+        <w:t>:</w:t>
+      </w:r>
+    </w:p>
+    <w:p>
+      <w:pPr>
+        <w:pStyle w:val="ListParagraph"/>
+      </w:pPr>
+    </w:p>
+    <w:p>
+      <w:pPr>
+        <w:pStyle w:val="ListParagraph"/>
+        <w:jc w:val="center"/>
+      </w:pPr>
+      <w:r>
+        <w:rPr>
+          <w:noProof/>
+        </w:rPr>
+        <mc:AlternateContent>
+          <mc:Choice Requires="wps">
+            <w:drawing>
+              <wp:anchor distT="0" distB="0" distL="114300" distR="114300" simplePos="0" relativeHeight="251675648" behindDoc="0" locked="0" layoutInCell="1" allowOverlap="1" wp14:anchorId="1E09AE70" wp14:editId="7475C87D">
+                <wp:simplePos x="0" y="0"/>
+                <wp:positionH relativeFrom="column">
+                  <wp:posOffset>2200275</wp:posOffset>
+                </wp:positionH>
+                <wp:positionV relativeFrom="paragraph">
+                  <wp:posOffset>649605</wp:posOffset>
+                </wp:positionV>
+                <wp:extent cx="1619250" cy="381000"/>
+                <wp:effectExtent l="19050" t="19050" r="19050" b="19050"/>
+                <wp:wrapNone/>
+                <wp:docPr id="38" name="Oval 38"/>
+                <wp:cNvGraphicFramePr/>
+                <a:graphic xmlns:a="http://schemas.openxmlformats.org/drawingml/2006/main">
+                  <a:graphicData uri="http://schemas.microsoft.com/office/word/2010/wordprocessingShape">
+                    <wps:wsp>
+                      <wps:cNvSpPr/>
+                      <wps:spPr>
+                        <a:xfrm>
+                          <a:off x="0" y="0"/>
+                          <a:ext cx="1619250" cy="381000"/>
+                        </a:xfrm>
+                        <a:prstGeom prst="ellipse">
+                          <a:avLst/>
+                        </a:prstGeom>
+                        <a:noFill/>
+                        <a:ln w="38100">
+                          <a:solidFill>
+                            <a:schemeClr val="accent4">
+                              <a:lumMod val="60000"/>
+                              <a:lumOff val="40000"/>
+                            </a:schemeClr>
+                          </a:solidFill>
+                        </a:ln>
+                      </wps:spPr>
+                      <wps:style>
+                        <a:lnRef idx="2">
+                          <a:schemeClr val="accent1">
+                            <a:shade val="50000"/>
+                          </a:schemeClr>
+                        </a:lnRef>
+                        <a:fillRef idx="1">
+                          <a:schemeClr val="accent1"/>
+                        </a:fillRef>
+                        <a:effectRef idx="0">
+                          <a:schemeClr val="accent1"/>
+                        </a:effectRef>
+                        <a:fontRef idx="minor">
+                          <a:schemeClr val="lt1"/>
+                        </a:fontRef>
+                      </wps:style>
+                      <wps:bodyPr rot="0" spcFirstLastPara="0" vertOverflow="overflow" horzOverflow="overflow" vert="horz" wrap="square" lIns="91440" tIns="45720" rIns="91440" bIns="45720" numCol="1" spcCol="0" rtlCol="0" fromWordArt="0" anchor="ctr" anchorCtr="0" forceAA="0" compatLnSpc="1">
+                        <a:prstTxWarp prst="textNoShape">
+                          <a:avLst/>
+                        </a:prstTxWarp>
+                        <a:noAutofit/>
+                      </wps:bodyPr>
+                    </wps:wsp>
+                  </a:graphicData>
+                </a:graphic>
+                <wp14:sizeRelH relativeFrom="margin">
+                  <wp14:pctWidth>0</wp14:pctWidth>
+                </wp14:sizeRelH>
+                <wp14:sizeRelV relativeFrom="margin">
+                  <wp14:pctHeight>0</wp14:pctHeight>
+                </wp14:sizeRelV>
+              </wp:anchor>
+            </w:drawing>
+          </mc:Choice>
+          <mc:Fallback>
+            <w:pict>
+              <v:oval w14:anchorId="6C283F2B" id="Oval 38" o:spid="_x0000_s1026" style="position:absolute;margin-left:173.25pt;margin-top:51.15pt;width:127.5pt;height:30pt;z-index:251675648;visibility:visible;mso-wrap-style:square;mso-width-percent:0;mso-height-percent:0;mso-wrap-distance-left:9pt;mso-wrap-distance-top:0;mso-wrap-distance-right:9pt;mso-wrap-distance-bottom:0;mso-position-horizontal:absolute;mso-position-horizontal-relative:text;mso-position-vertical:absolute;mso-position-vertical-relative:text;mso-width-percent:0;mso-height-percent:0;mso-width-relative:margin;mso-height-relative:margin;v-text-anchor:middle" o:gfxdata="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" filled="f" strokecolor="#ffd966 [1943]" strokeweight="3pt">
+                <v:stroke joinstyle="miter"/>
+              </v:oval>
+            </w:pict>
+          </mc:Fallback>
+        </mc:AlternateContent>
+      </w:r>
+      <w:r>
+        <w:rPr>
+          <w:noProof/>
+        </w:rPr>
+        <w:drawing>
+          <wp:inline distT="0" distB="0" distL="0" distR="0" wp14:anchorId="5662530A" wp14:editId="15189CDF">
+            <wp:extent cx="2085975" cy="1781175"/>
+            <wp:effectExtent l="0" t="0" r="9525" b="9525"/>
+            <wp:docPr id="41" name="Picture 41"/>
+            <wp:cNvGraphicFramePr>
+              <a:graphicFrameLocks xmlns:a="http://schemas.openxmlformats.org/drawingml/2006/main" noChangeAspect="1"/>
+            </wp:cNvGraphicFramePr>
+            <a:graphic xmlns:a="http://schemas.openxmlformats.org/drawingml/2006/main">
+              <a:graphicData uri="http://schemas.openxmlformats.org/drawingml/2006/picture">
+                <pic:pic xmlns:pic="http://schemas.openxmlformats.org/drawingml/2006/picture">
+                  <pic:nvPicPr>
+                    <pic:cNvPr id="1" name=""/>
+                    <pic:cNvPicPr/>
+                  </pic:nvPicPr>
+                  <pic:blipFill>
+                    <a:blip r:embed="rId17"/>
+                    <a:stretch>
+                      <a:fillRect/>
+                    </a:stretch>
+                  </pic:blipFill>
+                  <pic:spPr>
+                    <a:xfrm>
+                      <a:off x="0" y="0"/>
+                      <a:ext cx="2085975" cy="1781175"/>
+                    </a:xfrm>
+                    <a:prstGeom prst="rect">
+                      <a:avLst/>
+                    </a:prstGeom>
+                  </pic:spPr>
+                </pic:pic>
+              </a:graphicData>
+            </a:graphic>
+          </wp:inline>
+        </w:drawing>
+      </w:r>
+    </w:p>
+    <w:p/>
+    <w:p>
+      <w:pPr>
+        <w:pStyle w:val="ListParagraph"/>
+      </w:pPr>
+    </w:p>
+    <w:p>
+      <w:pPr>
+        <w:pStyle w:val="ListParagraph"/>
+        <w:jc w:val="center"/>
+      </w:pPr>
+      <w:r>
+        <w:rPr>
+          <w:noProof/>
+        </w:rPr>
+        <w:drawing>
+          <wp:inline distT="0" distB="0" distL="0" distR="0" wp14:anchorId="01EB4040" wp14:editId="40DF6D8B">
+            <wp:extent cx="3547224" cy="2360295"/>
+            <wp:effectExtent l="0" t="0" r="0" b="1905"/>
+            <wp:docPr id="36" name="Picture 36"/>
+            <wp:cNvGraphicFramePr>
+              <a:graphicFrameLocks xmlns:a="http://schemas.openxmlformats.org/drawingml/2006/main" noChangeAspect="1"/>
+            </wp:cNvGraphicFramePr>
+            <a:graphic xmlns:a="http://schemas.openxmlformats.org/drawingml/2006/main">
+              <a:graphicData uri="http://schemas.openxmlformats.org/drawingml/2006/picture">
+                <pic:pic xmlns:pic="http://schemas.openxmlformats.org/drawingml/2006/picture">
+                  <pic:nvPicPr>
+                    <pic:cNvPr id="1" name=""/>
+                    <pic:cNvPicPr/>
+                  </pic:nvPicPr>
+                  <pic:blipFill>
+                    <a:blip r:embed="rId19"/>
+                    <a:stretch>
+                      <a:fillRect/>
+                    </a:stretch>
+                  </pic:blipFill>
+                  <pic:spPr>
+                    <a:xfrm>
+                      <a:off x="0" y="0"/>
+                      <a:ext cx="3558372" cy="2367713"/>
+                    </a:xfrm>
+                    <a:prstGeom prst="rect">
+                      <a:avLst/>
+                    </a:prstGeom>
+                  </pic:spPr>
+                </pic:pic>
+              </a:graphicData>
+            </a:graphic>
+          </wp:inline>
+        </w:drawing>
+      </w:r>
+    </w:p>
+    <w:p/>
+    <w:p/>
+    <w:p/>
+    <w:p/>
+    <w:p/>
+    <w:p/>
+    <w:p/>
+    <w:p/>
+    <w:p/>
+    <w:p/>
+    <w:p/>
+    <w:p/>
+    <w:p/>
+    <w:p/>
+    <w:p/>
+    <w:p/>
+    <w:p/>
+    <w:p/>
+    <w:p/>
+    <w:p>
+      <w:pPr>
+        <w:pStyle w:val="ListParagraph"/>
+        <w:numPr>
+          <w:ilvl w:val="0"/>
+          <w:numId w:val="2"/>
+        </w:numPr>
+      </w:pPr>
+      <w:r>
+        <w:lastRenderedPageBreak/>
+        <w:t>A</w:t>
+      </w:r>
+      <w:r>
+        <w:t>signar capitán a un equipo</w:t>
+      </w:r>
+      <w:r>
+        <w:t>:</w:t>
+      </w:r>
+      <w:r>
+        <w:t xml:space="preserve"> </w:t>
+      </w:r>
+    </w:p>
+    <w:p/>
+    <w:p>
+      <w:pPr>
+        <w:jc w:val="center"/>
+      </w:pPr>
+      <w:r>
+        <w:rPr>
+          <w:noProof/>
+        </w:rPr>
+        <mc:AlternateContent>
+          <mc:Choice Requires="wps">
+            <w:drawing>
+              <wp:anchor distT="0" distB="0" distL="114300" distR="114300" simplePos="0" relativeHeight="251679744" behindDoc="0" locked="0" layoutInCell="1" allowOverlap="1" wp14:anchorId="17036AE5" wp14:editId="79288C0F">
+                <wp:simplePos x="0" y="0"/>
+                <wp:positionH relativeFrom="column">
+                  <wp:posOffset>1971675</wp:posOffset>
+                </wp:positionH>
+                <wp:positionV relativeFrom="paragraph">
+                  <wp:posOffset>1075690</wp:posOffset>
+                </wp:positionV>
+                <wp:extent cx="1619250" cy="381000"/>
+                <wp:effectExtent l="19050" t="19050" r="19050" b="19050"/>
+                <wp:wrapNone/>
+                <wp:docPr id="43" name="Oval 43"/>
+                <wp:cNvGraphicFramePr/>
+                <a:graphic xmlns:a="http://schemas.openxmlformats.org/drawingml/2006/main">
+                  <a:graphicData uri="http://schemas.microsoft.com/office/word/2010/wordprocessingShape">
+                    <wps:wsp>
+                      <wps:cNvSpPr/>
+                      <wps:spPr>
+                        <a:xfrm>
+                          <a:off x="0" y="0"/>
+                          <a:ext cx="1619250" cy="381000"/>
+                        </a:xfrm>
+                        <a:prstGeom prst="ellipse">
+                          <a:avLst/>
+                        </a:prstGeom>
+                        <a:noFill/>
+                        <a:ln w="38100">
+                          <a:solidFill>
+                            <a:schemeClr val="accent4">
+                              <a:lumMod val="60000"/>
+                              <a:lumOff val="40000"/>
+                            </a:schemeClr>
+                          </a:solidFill>
+                        </a:ln>
+                      </wps:spPr>
+                      <wps:style>
+                        <a:lnRef idx="2">
+                          <a:schemeClr val="accent1">
+                            <a:shade val="50000"/>
+                          </a:schemeClr>
+                        </a:lnRef>
+                        <a:fillRef idx="1">
+                          <a:schemeClr val="accent1"/>
+                        </a:fillRef>
+                        <a:effectRef idx="0">
+                          <a:schemeClr val="accent1"/>
+                        </a:effectRef>
+                        <a:fontRef idx="minor">
+                          <a:schemeClr val="lt1"/>
+                        </a:fontRef>
+                      </wps:style>
+                      <wps:bodyPr rot="0" spcFirstLastPara="0" vertOverflow="overflow" horzOverflow="overflow" vert="horz" wrap="square" lIns="91440" tIns="45720" rIns="91440" bIns="45720" numCol="1" spcCol="0" rtlCol="0" fromWordArt="0" anchor="ctr" anchorCtr="0" forceAA="0" compatLnSpc="1">
+                        <a:prstTxWarp prst="textNoShape">
+                          <a:avLst/>
+                        </a:prstTxWarp>
+                        <a:noAutofit/>
+                      </wps:bodyPr>
+                    </wps:wsp>
+                  </a:graphicData>
+                </a:graphic>
+                <wp14:sizeRelH relativeFrom="margin">
+                  <wp14:pctWidth>0</wp14:pctWidth>
+                </wp14:sizeRelH>
+                <wp14:sizeRelV relativeFrom="margin">
+                  <wp14:pctHeight>0</wp14:pctHeight>
+                </wp14:sizeRelV>
+              </wp:anchor>
+            </w:drawing>
+          </mc:Choice>
+          <mc:Fallback>
+            <w:pict>
+              <v:oval w14:anchorId="202435C8" id="Oval 43" o:spid="_x0000_s1026" style="position:absolute;margin-left:155.25pt;margin-top:84.7pt;width:127.5pt;height:30pt;z-index:251679744;visibility:visible;mso-wrap-style:square;mso-width-percent:0;mso-height-percent:0;mso-wrap-distance-left:9pt;mso-wrap-distance-top:0;mso-wrap-distance-right:9pt;mso-wrap-distance-bottom:0;mso-position-horizontal:absolute;mso-position-horizontal-relative:text;mso-position-vertical:absolute;mso-position-vertical-relative:text;mso-width-percent:0;mso-height-percent:0;mso-width-relative:margin;mso-height-relative:margin;v-text-anchor:middle" o:gfxdata="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" filled="f" strokecolor="#ffd966 [1943]" strokeweight="3pt">
+                <v:stroke joinstyle="miter"/>
+              </v:oval>
+            </w:pict>
+          </mc:Fallback>
+        </mc:AlternateContent>
+      </w:r>
+      <w:r>
+        <w:rPr>
+          <w:noProof/>
+        </w:rPr>
+        <w:drawing>
+          <wp:inline distT="0" distB="0" distL="0" distR="0" wp14:anchorId="690A9D92" wp14:editId="574BCD05">
+            <wp:extent cx="2187119" cy="1990725"/>
+            <wp:effectExtent l="0" t="0" r="3810" b="0"/>
+            <wp:docPr id="42" name="Picture 42"/>
+            <wp:cNvGraphicFramePr>
+              <a:graphicFrameLocks xmlns:a="http://schemas.openxmlformats.org/drawingml/2006/main" noChangeAspect="1"/>
+            </wp:cNvGraphicFramePr>
+            <a:graphic xmlns:a="http://schemas.openxmlformats.org/drawingml/2006/main">
+              <a:graphicData uri="http://schemas.openxmlformats.org/drawingml/2006/picture">
+                <pic:pic xmlns:pic="http://schemas.openxmlformats.org/drawingml/2006/picture">
+                  <pic:nvPicPr>
+                    <pic:cNvPr id="1" name=""/>
+                    <pic:cNvPicPr/>
+                  </pic:nvPicPr>
+                  <pic:blipFill>
+                    <a:blip r:embed="rId20"/>
+                    <a:stretch>
+                      <a:fillRect/>
+                    </a:stretch>
+                  </pic:blipFill>
+                  <pic:spPr>
+                    <a:xfrm>
+                      <a:off x="0" y="0"/>
+                      <a:ext cx="2190506" cy="1993808"/>
+                    </a:xfrm>
+                    <a:prstGeom prst="rect">
+                      <a:avLst/>
+                    </a:prstGeom>
+                  </pic:spPr>
+                </pic:pic>
+              </a:graphicData>
+            </a:graphic>
+          </wp:inline>
+        </w:drawing>
+      </w:r>
+    </w:p>
+    <w:p/>
+    <w:p>
+      <w:pPr>
+        <w:jc w:val="center"/>
+      </w:pPr>
+      <w:r>
+        <w:rPr>
+          <w:noProof/>
+        </w:rPr>
+        <w:drawing>
+          <wp:inline distT="0" distB="0" distL="0" distR="0" wp14:anchorId="7BF5CE5B" wp14:editId="6E0F9010">
+            <wp:extent cx="3686175" cy="2410995"/>
+            <wp:effectExtent l="0" t="0" r="0" b="8890"/>
+            <wp:docPr id="44" name="Picture 44"/>
+            <wp:cNvGraphicFramePr>
+              <a:graphicFrameLocks xmlns:a="http://schemas.openxmlformats.org/drawingml/2006/main" noChangeAspect="1"/>
+            </wp:cNvGraphicFramePr>
+            <a:graphic xmlns:a="http://schemas.openxmlformats.org/drawingml/2006/main">
+              <a:graphicData uri="http://schemas.openxmlformats.org/drawingml/2006/picture">
+                <pic:pic xmlns:pic="http://schemas.openxmlformats.org/drawingml/2006/picture">
+                  <pic:nvPicPr>
+                    <pic:cNvPr id="1" name=""/>
+                    <pic:cNvPicPr/>
+                  </pic:nvPicPr>
+                  <pic:blipFill>
+                    <a:blip r:embed="rId21"/>
+                    <a:stretch>
+                      <a:fillRect/>
+                    </a:stretch>
+                  </pic:blipFill>
+                  <pic:spPr>
+                    <a:xfrm>
+                      <a:off x="0" y="0"/>
+                      <a:ext cx="3705544" cy="2423664"/>
+                    </a:xfrm>
+                    <a:prstGeom prst="rect">
+                      <a:avLst/>
+                    </a:prstGeom>
+                  </pic:spPr>
+                </pic:pic>
+              </a:graphicData>
+            </a:graphic>
+          </wp:inline>
+        </w:drawing>
+      </w:r>
+    </w:p>
+    <w:p/>
+    <w:p/>
+    <w:p/>
+    <w:p/>
+    <w:p/>
+    <w:p/>
+    <w:p/>
+    <w:p/>
+    <w:p/>
+    <w:p/>
+    <w:p/>
+    <w:p/>
+    <w:p/>
+    <w:p/>
+    <w:p/>
+    <w:p/>
+    <w:p/>
+    <w:p/>
+    <w:p/>
+    <w:p>
+      <w:pPr>
+        <w:pStyle w:val="ListParagraph"/>
+        <w:numPr>
+          <w:ilvl w:val="0"/>
+          <w:numId w:val="2"/>
+        </w:numPr>
+      </w:pPr>
+      <w:r>
+        <w:lastRenderedPageBreak/>
+        <w:t>V</w:t>
+      </w:r>
+      <w:r>
+        <w:t>er o mod</w:t>
+      </w:r>
+      <w:r>
+        <w:t>ificar los jugadores registrados</w:t>
+      </w:r>
+      <w:r>
+        <w:t>.</w:t>
+      </w:r>
+    </w:p>
+    <w:p>
+      <w:pPr>
+        <w:pStyle w:val="ListParagraph"/>
+      </w:pPr>
+    </w:p>
+    <w:p>
+      <w:pPr>
+        <w:pStyle w:val="ListParagraph"/>
+        <w:jc w:val="center"/>
+      </w:pPr>
+      <w:r>
+        <w:rPr>
+          <w:noProof/>
+        </w:rPr>
+        <mc:AlternateContent>
+          <mc:Choice Requires="wps">
+            <w:drawing>
+              <wp:anchor distT="0" distB="0" distL="114300" distR="114300" simplePos="0" relativeHeight="251665408" behindDoc="0" locked="0" layoutInCell="1" allowOverlap="1" wp14:anchorId="27538671" wp14:editId="4A596D73">
+                <wp:simplePos x="0" y="0"/>
+                <wp:positionH relativeFrom="column">
+                  <wp:posOffset>1971040</wp:posOffset>
+                </wp:positionH>
+                <wp:positionV relativeFrom="paragraph">
+                  <wp:posOffset>1559560</wp:posOffset>
+                </wp:positionV>
+                <wp:extent cx="1914525" cy="504825"/>
+                <wp:effectExtent l="19050" t="19050" r="28575" b="28575"/>
+                <wp:wrapNone/>
+                <wp:docPr id="45" name="Oval 45"/>
+                <wp:cNvGraphicFramePr/>
+                <a:graphic xmlns:a="http://schemas.openxmlformats.org/drawingml/2006/main">
+                  <a:graphicData uri="http://schemas.microsoft.com/office/word/2010/wordprocessingShape">
+                    <wps:wsp>
+                      <wps:cNvSpPr/>
+                      <wps:spPr>
+                        <a:xfrm>
+                          <a:off x="0" y="0"/>
+                          <a:ext cx="1914525" cy="504825"/>
+                        </a:xfrm>
+                        <a:prstGeom prst="ellipse">
+                          <a:avLst/>
+                        </a:prstGeom>
+                        <a:noFill/>
+                        <a:ln w="38100">
+                          <a:solidFill>
+                            <a:schemeClr val="accent4">
+                              <a:lumMod val="60000"/>
+                              <a:lumOff val="40000"/>
+                            </a:schemeClr>
+                          </a:solidFill>
+                        </a:ln>
+                      </wps:spPr>
+                      <wps:style>
+                        <a:lnRef idx="2">
+                          <a:schemeClr val="accent1">
+                            <a:shade val="50000"/>
+                          </a:schemeClr>
+                        </a:lnRef>
+                        <a:fillRef idx="1">
+                          <a:schemeClr val="accent1"/>
+                        </a:fillRef>
+                        <a:effectRef idx="0">
+                          <a:schemeClr val="accent1"/>
+                        </a:effectRef>
+                        <a:fontRef idx="minor">
+                          <a:schemeClr val="lt1"/>
+                        </a:fontRef>
+                      </wps:style>
+                      <wps:bodyPr rot="0" spcFirstLastPara="0" vertOverflow="overflow" horzOverflow="overflow" vert="horz" wrap="square" lIns="91440" tIns="45720" rIns="91440" bIns="45720" numCol="1" spcCol="0" rtlCol="0" fromWordArt="0" anchor="ctr" anchorCtr="0" forceAA="0" compatLnSpc="1">
+                        <a:prstTxWarp prst="textNoShape">
+                          <a:avLst/>
+                        </a:prstTxWarp>
+                        <a:noAutofit/>
+                      </wps:bodyPr>
+                    </wps:wsp>
+                  </a:graphicData>
+                </a:graphic>
+                <wp14:sizeRelH relativeFrom="margin">
+                  <wp14:pctWidth>0</wp14:pctWidth>
+                </wp14:sizeRelH>
+                <wp14:sizeRelV relativeFrom="margin">
+                  <wp14:pctHeight>0</wp14:pctHeight>
+                </wp14:sizeRelV>
+              </wp:anchor>
+            </w:drawing>
+          </mc:Choice>
+          <mc:Fallback>
+            <w:pict>
+              <v:oval w14:anchorId="693091E6" id="Oval 45" o:spid="_x0000_s1026" style="position:absolute;margin-left:155.2pt;margin-top:122.8pt;width:150.75pt;height:39.75pt;z-index:251665408;visibility:visible;mso-wrap-style:square;mso-width-percent:0;mso-height-percent:0;mso-wrap-distance-left:9pt;mso-wrap-distance-top:0;mso-wrap-distance-right:9pt;mso-wrap-distance-bottom:0;mso-position-horizontal:absolute;mso-position-horizontal-relative:text;mso-position-vertical:absolute;mso-position-vertical-relative:text;mso-width-percent:0;mso-height-percent:0;mso-width-relative:margin;mso-height-relative:margin;v-text-anchor:middle" o:gfxdata="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" filled="f" strokecolor="#ffd966 [1943]" strokeweight="3pt">
+                <v:stroke joinstyle="miter"/>
+              </v:oval>
+            </w:pict>
+          </mc:Fallback>
+        </mc:AlternateContent>
+      </w:r>
+      <w:r>
+        <w:rPr>
+          <w:noProof/>
+        </w:rPr>
+        <w:drawing>
+          <wp:inline distT="0" distB="0" distL="0" distR="0" wp14:anchorId="3876E0EE" wp14:editId="439FD6E3">
+            <wp:extent cx="2333625" cy="2124075"/>
+            <wp:effectExtent l="0" t="0" r="9525" b="9525"/>
+            <wp:docPr id="18" name="Picture 18"/>
+            <wp:cNvGraphicFramePr>
+              <a:graphicFrameLocks xmlns:a="http://schemas.openxmlformats.org/drawingml/2006/main" noChangeAspect="1"/>
+            </wp:cNvGraphicFramePr>
+            <a:graphic xmlns:a="http://schemas.openxmlformats.org/drawingml/2006/main">
+              <a:graphicData uri="http://schemas.openxmlformats.org/drawingml/2006/picture">
+                <pic:pic xmlns:pic="http://schemas.openxmlformats.org/drawingml/2006/picture">
+                  <pic:nvPicPr>
+                    <pic:cNvPr id="1" name=""/>
+                    <pic:cNvPicPr/>
+                  </pic:nvPicPr>
+                  <pic:blipFill>
+                    <a:blip r:embed="rId20"/>
+                    <a:stretch>
+                      <a:fillRect/>
+                    </a:stretch>
+                  </pic:blipFill>
+                  <pic:spPr>
+                    <a:xfrm>
+                      <a:off x="0" y="0"/>
+                      <a:ext cx="2333625" cy="2124075"/>
+                    </a:xfrm>
+                    <a:prstGeom prst="rect">
+                      <a:avLst/>
+                    </a:prstGeom>
+                  </pic:spPr>
+                </pic:pic>
+              </a:graphicData>
+            </a:graphic>
+          </wp:inline>
+        </w:drawing>
+      </w:r>
+    </w:p>
+    <w:p>
+      <w:pPr>
+        <w:pStyle w:val="ListParagraph"/>
+        <w:jc w:val="center"/>
+      </w:pPr>
+    </w:p>
+    <w:p>
+      <w:pPr>
+        <w:pStyle w:val="ListParagraph"/>
+        <w:jc w:val="center"/>
+      </w:pPr>
+      <w:r>
+        <w:rPr>
+          <w:noProof/>
+        </w:rPr>
+        <w:drawing>
+          <wp:inline distT="0" distB="0" distL="0" distR="0" wp14:anchorId="4561C1D7" wp14:editId="3D10AECB">
+            <wp:extent cx="4076307" cy="4238625"/>
+            <wp:effectExtent l="0" t="0" r="635" b="0"/>
+            <wp:docPr id="46" name="Picture 46"/>
+            <wp:cNvGraphicFramePr>
+              <a:graphicFrameLocks xmlns:a="http://schemas.openxmlformats.org/drawingml/2006/main" noChangeAspect="1"/>
+            </wp:cNvGraphicFramePr>
+            <a:graphic xmlns:a="http://schemas.openxmlformats.org/drawingml/2006/main">
+              <a:graphicData uri="http://schemas.openxmlformats.org/drawingml/2006/picture">
+                <pic:pic xmlns:pic="http://schemas.openxmlformats.org/drawingml/2006/picture">
+                  <pic:nvPicPr>
+                    <pic:cNvPr id="1" name=""/>
+                    <pic:cNvPicPr/>
+                  </pic:nvPicPr>
+                  <pic:blipFill rotWithShape="1">
+                    <a:blip r:embed="rId22"/>
+                    <a:srcRect b="5614"/>
+                    <a:stretch/>
+                  </pic:blipFill>
+                  <pic:spPr bwMode="auto">
+                    <a:xfrm>
+                      <a:off x="0" y="0"/>
+                      <a:ext cx="4081758" cy="4244293"/>
+                    </a:xfrm>
+                    <a:prstGeom prst="rect">
+                      <a:avLst/>
+                    </a:prstGeom>
+                    <a:ln>
+                      <a:noFill/>
+                    </a:ln>
+                    <a:extLst>
+                      <a:ext uri="{53640926-AAD7-44D8-BBD7-CCE9431645EC}">
+                        <a14:shadowObscured xmlns:a14="http://schemas.microsoft.com/office/drawing/2010/main"/>
+                      </a:ext>
+                    </a:extLst>
+                  </pic:spPr>
+                </pic:pic>
+              </a:graphicData>
+            </a:graphic>
+          </wp:inline>
+        </w:drawing>
+      </w:r>
+    </w:p>
+    <w:p/>
+    <w:p>
+      <w:pPr>
+        <w:jc w:val="center"/>
+      </w:pPr>
+    </w:p>
+    <w:p>
+      <w:pPr>
+        <w:jc w:val="center"/>
+      </w:pPr>
+    </w:p>
+    <w:p>
+      <w:pPr>
+        <w:jc w:val="center"/>
+      </w:pPr>
+    </w:p>
+    <w:p>
+      <w:pPr>
+        <w:jc w:val="center"/>
+      </w:pPr>
+    </w:p>
+    <w:p>
+      <w:pPr>
+        <w:jc w:val="center"/>
+      </w:pPr>
+    </w:p>
+    <w:p>
+      <w:pPr>
+        <w:jc w:val="center"/>
+      </w:pPr>
+    </w:p>
+    <w:p/>
+    <w:p>
+      <w:pPr>
+        <w:pStyle w:val="ListParagraph"/>
+        <w:numPr>
+          <w:ilvl w:val="0"/>
+          <w:numId w:val="2"/>
+        </w:numPr>
+        <w:spacing w:line="360" w:lineRule="auto"/>
+        <w:jc w:val="both"/>
+      </w:pPr>
+      <w:r>
+        <w:lastRenderedPageBreak/>
+        <w:t>Registrar estadio</w:t>
+      </w:r>
+      <w:r>
+        <w:t>:</w:t>
+      </w:r>
+    </w:p>
+    <w:p>
+      <w:pPr>
+        <w:pStyle w:val="ListParagraph"/>
+        <w:spacing w:line="360" w:lineRule="auto"/>
+        <w:jc w:val="both"/>
+      </w:pPr>
+    </w:p>
+    <w:p>
+      <w:r>
+        <w:rPr>
+          <w:noProof/>
+        </w:rPr>
+        <mc:AlternateContent>
+          <mc:Choice Requires="wps">
+            <w:drawing>
+              <wp:anchor distT="0" distB="0" distL="114300" distR="114300" simplePos="0" relativeHeight="251680768" behindDoc="0" locked="0" layoutInCell="1" allowOverlap="1" wp14:anchorId="06D3F12A" wp14:editId="0BD78179">
+                <wp:simplePos x="0" y="0"/>
+                <wp:positionH relativeFrom="column">
+                  <wp:posOffset>3362324</wp:posOffset>
+                </wp:positionH>
+                <wp:positionV relativeFrom="paragraph">
+                  <wp:posOffset>1518285</wp:posOffset>
+                </wp:positionV>
+                <wp:extent cx="1647825" cy="381000"/>
+                <wp:effectExtent l="19050" t="19050" r="28575" b="19050"/>
+                <wp:wrapNone/>
+                <wp:docPr id="47" name="Oval 47"/>
+                <wp:cNvGraphicFramePr/>
+                <a:graphic xmlns:a="http://schemas.openxmlformats.org/drawingml/2006/main">
+                  <a:graphicData uri="http://schemas.microsoft.com/office/word/2010/wordprocessingShape">
+                    <wps:wsp>
+                      <wps:cNvSpPr/>
+                      <wps:spPr>
+                        <a:xfrm>
+                          <a:off x="0" y="0"/>
+                          <a:ext cx="1647825" cy="381000"/>
+                        </a:xfrm>
+                        <a:prstGeom prst="ellipse">
+                          <a:avLst/>
+                        </a:prstGeom>
+                        <a:noFill/>
+                        <a:ln w="38100">
+                          <a:solidFill>
+                            <a:schemeClr val="accent4">
+                              <a:lumMod val="60000"/>
+                              <a:lumOff val="40000"/>
+                            </a:schemeClr>
+                          </a:solidFill>
+                        </a:ln>
+                      </wps:spPr>
+                      <wps:style>
+                        <a:lnRef idx="2">
+                          <a:schemeClr val="accent1">
+                            <a:shade val="50000"/>
+                          </a:schemeClr>
+                        </a:lnRef>
+                        <a:fillRef idx="1">
+                          <a:schemeClr val="accent1"/>
+                        </a:fillRef>
+                        <a:effectRef idx="0">
+                          <a:schemeClr val="accent1"/>
+                        </a:effectRef>
+                        <a:fontRef idx="minor">
+                          <a:schemeClr val="lt1"/>
+                        </a:fontRef>
+                      </wps:style>
+                      <wps:bodyPr rot="0" spcFirstLastPara="0" vertOverflow="overflow" horzOverflow="overflow" vert="horz" wrap="square" lIns="91440" tIns="45720" rIns="91440" bIns="45720" numCol="1" spcCol="0" rtlCol="0" fromWordArt="0" anchor="ctr" anchorCtr="0" forceAA="0" compatLnSpc="1">
+                        <a:prstTxWarp prst="textNoShape">
+                          <a:avLst/>
+                        </a:prstTxWarp>
+                        <a:noAutofit/>
+                      </wps:bodyPr>
+                    </wps:wsp>
+                  </a:graphicData>
+                </a:graphic>
+                <wp14:sizeRelH relativeFrom="margin">
+                  <wp14:pctWidth>0</wp14:pctWidth>
+                </wp14:sizeRelH>
+                <wp14:sizeRelV relativeFrom="margin">
+                  <wp14:pctHeight>0</wp14:pctHeight>
+                </wp14:sizeRelV>
+              </wp:anchor>
+            </w:drawing>
+          </mc:Choice>
+          <mc:Fallback>
+            <w:pict>
+              <v:oval w14:anchorId="4FFD2B1A" id="Oval 47" o:spid="_x0000_s1026" style="position:absolute;margin-left:264.75pt;margin-top:119.55pt;width:129.75pt;height:30pt;z-index:251680768;visibility:visible;mso-wrap-style:square;mso-width-percent:0;mso-height-percent:0;mso-wrap-distance-left:9pt;mso-wrap-distance-top:0;mso-wrap-distance-right:9pt;mso-wrap-distance-bottom:0;mso-position-horizontal:absolute;mso-position-horizontal-relative:text;mso-position-vertical:absolute;mso-position-vertical-relative:text;mso-width-percent:0;mso-height-percent:0;mso-width-relative:margin;mso-height-relative:margin;v-text-anchor:middle" o:gfxdata="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" filled="f" strokecolor="#ffd966 [1943]" strokeweight="3pt">
+                <v:stroke joinstyle="miter"/>
+              </v:oval>
+            </w:pict>
+          </mc:Fallback>
+        </mc:AlternateContent>
+      </w:r>
+      <w:r>
+        <w:rPr>
+          <w:noProof/>
+        </w:rPr>
+        <mc:AlternateContent>
+          <mc:Choice Requires="wps">
+            <w:drawing>
+              <wp:anchor distT="0" distB="0" distL="114300" distR="114300" simplePos="0" relativeHeight="251640832" behindDoc="0" locked="0" layoutInCell="1" allowOverlap="1" wp14:anchorId="7C7B0BA1" wp14:editId="177A2670">
+                <wp:simplePos x="0" y="0"/>
+                <wp:positionH relativeFrom="column">
+                  <wp:posOffset>19050</wp:posOffset>
+                </wp:positionH>
+                <wp:positionV relativeFrom="paragraph">
+                  <wp:posOffset>1318260</wp:posOffset>
+                </wp:positionV>
+                <wp:extent cx="742950" cy="342900"/>
+                <wp:effectExtent l="19050" t="19050" r="19050" b="19050"/>
+                <wp:wrapNone/>
+                <wp:docPr id="24" name="Oval 24"/>
+                <wp:cNvGraphicFramePr/>
+                <a:graphic xmlns:a="http://schemas.openxmlformats.org/drawingml/2006/main">
+                  <a:graphicData uri="http://schemas.microsoft.com/office/word/2010/wordprocessingShape">
+                    <wps:wsp>
+                      <wps:cNvSpPr/>
+                      <wps:spPr>
+                        <a:xfrm>
+                          <a:off x="0" y="0"/>
+                          <a:ext cx="742950" cy="342900"/>
+                        </a:xfrm>
+                        <a:prstGeom prst="ellipse">
+                          <a:avLst/>
+                        </a:prstGeom>
+                        <a:noFill/>
+                        <a:ln w="38100">
+                          <a:solidFill>
+                            <a:schemeClr val="accent4">
+                              <a:lumMod val="60000"/>
+                              <a:lumOff val="40000"/>
+                            </a:schemeClr>
+                          </a:solidFill>
+                        </a:ln>
+                      </wps:spPr>
+                      <wps:style>
+                        <a:lnRef idx="2">
+                          <a:schemeClr val="accent1">
+                            <a:shade val="50000"/>
+                          </a:schemeClr>
+                        </a:lnRef>
+                        <a:fillRef idx="1">
+                          <a:schemeClr val="accent1"/>
+                        </a:fillRef>
+                        <a:effectRef idx="0">
+                          <a:schemeClr val="accent1"/>
+                        </a:effectRef>
+                        <a:fontRef idx="minor">
+                          <a:schemeClr val="lt1"/>
+                        </a:fontRef>
+                      </wps:style>
+                      <wps:bodyPr rot="0" spcFirstLastPara="0" vertOverflow="overflow" horzOverflow="overflow" vert="horz" wrap="square" lIns="91440" tIns="45720" rIns="91440" bIns="45720" numCol="1" spcCol="0" rtlCol="0" fromWordArt="0" anchor="ctr" anchorCtr="0" forceAA="0" compatLnSpc="1">
+                        <a:prstTxWarp prst="textNoShape">
+                          <a:avLst/>
+                        </a:prstTxWarp>
+                        <a:noAutofit/>
+                      </wps:bodyPr>
+                    </wps:wsp>
+                  </a:graphicData>
+                </a:graphic>
+                <wp14:sizeRelH relativeFrom="margin">
+                  <wp14:pctWidth>0</wp14:pctWidth>
+                </wp14:sizeRelH>
+                <wp14:sizeRelV relativeFrom="margin">
+                  <wp14:pctHeight>0</wp14:pctHeight>
+                </wp14:sizeRelV>
+              </wp:anchor>
+            </w:drawing>
+          </mc:Choice>
+          <mc:Fallback>
+            <w:pict>
+              <v:oval w14:anchorId="5D14B4F7" id="Oval 24" o:spid="_x0000_s1026" style="position:absolute;margin-left:1.5pt;margin-top:103.8pt;width:58.5pt;height:27pt;z-index:251640832;visibility:visible;mso-wrap-style:square;mso-width-percent:0;mso-height-percent:0;mso-wrap-distance-left:9pt;mso-wrap-distance-top:0;mso-wrap-distance-right:9pt;mso-wrap-distance-bottom:0;mso-position-horizontal:absolute;mso-position-horizontal-relative:text;mso-position-vertical:absolute;mso-position-vertical-relative:text;mso-width-percent:0;mso-height-percent:0;mso-width-relative:margin;mso-height-relative:margin;v-text-anchor:middle" o:gfxdata="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" filled="f" strokecolor="#ffd966 [1943]" strokeweight="3pt">
+                <v:stroke joinstyle="miter"/>
+              </v:oval>
+            </w:pict>
+          </mc:Fallback>
+        </mc:AlternateContent>
+      </w:r>
+      <w:r>
+        <w:rPr>
+          <w:noProof/>
+        </w:rPr>
+        <w:drawing>
+          <wp:inline distT="0" distB="0" distL="0" distR="0" wp14:anchorId="44214F69" wp14:editId="4CF035E0">
+            <wp:extent cx="1762125" cy="2282437"/>
+            <wp:effectExtent l="0" t="0" r="0" b="3810"/>
+            <wp:docPr id="23" name="Picture 23"/>
+            <wp:cNvGraphicFramePr>
+              <a:graphicFrameLocks xmlns:a="http://schemas.openxmlformats.org/drawingml/2006/main" noChangeAspect="1"/>
+            </wp:cNvGraphicFramePr>
+            <a:graphic xmlns:a="http://schemas.openxmlformats.org/drawingml/2006/main">
+              <a:graphicData uri="http://schemas.openxmlformats.org/drawingml/2006/picture">
+                <pic:pic xmlns:pic="http://schemas.openxmlformats.org/drawingml/2006/picture">
+                  <pic:nvPicPr>
+                    <pic:cNvPr id="1" name=""/>
+                    <pic:cNvPicPr/>
+                  </pic:nvPicPr>
+                  <pic:blipFill>
+                    <a:blip r:embed="rId13"/>
+                    <a:stretch>
+                      <a:fillRect/>
+                    </a:stretch>
+                  </pic:blipFill>
+                  <pic:spPr>
+                    <a:xfrm>
+                      <a:off x="0" y="0"/>
+                      <a:ext cx="1771155" cy="2294133"/>
+                    </a:xfrm>
+                    <a:prstGeom prst="rect">
+                      <a:avLst/>
+                    </a:prstGeom>
+                  </pic:spPr>
+                </pic:pic>
+              </a:graphicData>
+            </a:graphic>
+          </wp:inline>
+        </w:drawing>
+      </w:r>
+      <w:r>
+        <w:t xml:space="preserve"> </w:t>
+      </w:r>
+      <w:r>
+        <w:tab/>
+      </w:r>
+      <w:r>
+        <w:tab/>
+      </w:r>
+      <w:r>
+        <w:tab/>
+      </w:r>
+      <w:r>
+        <w:tab/>
+      </w:r>
+      <w:r>
+        <w:rPr>
+          <w:noProof/>
+        </w:rPr>
+        <w:drawing>
+          <wp:inline distT="0" distB="0" distL="0" distR="0" wp14:anchorId="7241DA8C" wp14:editId="636A25F1">
+            <wp:extent cx="2333625" cy="1181100"/>
+            <wp:effectExtent l="0" t="0" r="9525" b="0"/>
+            <wp:docPr id="25" name="Picture 25"/>
+            <wp:cNvGraphicFramePr>
+              <a:graphicFrameLocks xmlns:a="http://schemas.openxmlformats.org/drawingml/2006/main" noChangeAspect="1"/>
+            </wp:cNvGraphicFramePr>
+            <a:graphic xmlns:a="http://schemas.openxmlformats.org/drawingml/2006/main">
+              <a:graphicData uri="http://schemas.openxmlformats.org/drawingml/2006/picture">
+                <pic:pic xmlns:pic="http://schemas.openxmlformats.org/drawingml/2006/picture">
+                  <pic:nvPicPr>
+                    <pic:cNvPr id="1" name=""/>
+                    <pic:cNvPicPr/>
+                  </pic:nvPicPr>
+                  <pic:blipFill>
+                    <a:blip r:embed="rId23"/>
+                    <a:stretch>
+                      <a:fillRect/>
+                    </a:stretch>
+                  </pic:blipFill>
+                  <pic:spPr>
+                    <a:xfrm>
+                      <a:off x="0" y="0"/>
+                      <a:ext cx="2333625" cy="1181100"/>
+                    </a:xfrm>
+                    <a:prstGeom prst="rect">
+                      <a:avLst/>
+                    </a:prstGeom>
+                  </pic:spPr>
+                </pic:pic>
+              </a:graphicData>
+            </a:graphic>
+          </wp:inline>
+        </w:drawing>
+      </w:r>
+    </w:p>
+    <w:p/>
+    <w:p/>
+    <w:p>
+      <w:pPr>
+        <w:jc w:val="center"/>
+      </w:pPr>
+      <w:r>
+        <w:rPr>
+          <w:noProof/>
+        </w:rPr>
+        <w:drawing>
+          <wp:inline distT="0" distB="0" distL="0" distR="0" wp14:anchorId="397544A0" wp14:editId="58BDFC56">
+            <wp:extent cx="3552825" cy="3928218"/>
+            <wp:effectExtent l="0" t="0" r="0" b="0"/>
+            <wp:docPr id="48" name="Picture 48"/>
+            <wp:cNvGraphicFramePr>
+              <a:graphicFrameLocks xmlns:a="http://schemas.openxmlformats.org/drawingml/2006/main" noChangeAspect="1"/>
+            </wp:cNvGraphicFramePr>
+            <a:graphic xmlns:a="http://schemas.openxmlformats.org/drawingml/2006/main">
+              <a:graphicData uri="http://schemas.openxmlformats.org/drawingml/2006/picture">
+                <pic:pic xmlns:pic="http://schemas.openxmlformats.org/drawingml/2006/picture">
+                  <pic:nvPicPr>
+                    <pic:cNvPr id="1" name=""/>
+                    <pic:cNvPicPr/>
+                  </pic:nvPicPr>
+                  <pic:blipFill>
+                    <a:blip r:embed="rId24"/>
+                    <a:stretch>
+                      <a:fillRect/>
+                    </a:stretch>
+                  </pic:blipFill>
+                  <pic:spPr>
+                    <a:xfrm>
+                      <a:off x="0" y="0"/>
+                      <a:ext cx="3557879" cy="3933806"/>
+                    </a:xfrm>
+                    <a:prstGeom prst="rect">
+                      <a:avLst/>
+                    </a:prstGeom>
+                  </pic:spPr>
+                </pic:pic>
+              </a:graphicData>
+            </a:graphic>
+          </wp:inline>
+        </w:drawing>
+      </w:r>
+    </w:p>
+    <w:p>
+      <w:pPr>
+        <w:jc w:val="both"/>
+      </w:pPr>
+    </w:p>
+    <w:p>
+      <w:pPr>
+        <w:jc w:val="both"/>
+      </w:pPr>
+    </w:p>
+    <w:p>
+      <w:pPr>
+        <w:jc w:val="both"/>
+      </w:pPr>
+    </w:p>
+    <w:p>
+      <w:pPr>
+        <w:jc w:val="both"/>
+      </w:pPr>
+    </w:p>
+    <w:p>
+      <w:pPr>
+        <w:jc w:val="both"/>
+      </w:pPr>
+    </w:p>
+    <w:p>
+      <w:pPr>
+        <w:jc w:val="both"/>
+      </w:pPr>
+    </w:p>
+    <w:p>
+      <w:pPr>
+        <w:jc w:val="both"/>
+      </w:pPr>
+    </w:p>
+    <w:p>
+      <w:pPr>
+        <w:jc w:val="both"/>
+      </w:pPr>
+    </w:p>
+    <w:p>
+      <w:pPr>
+        <w:pStyle w:val="ListParagraph"/>
+        <w:numPr>
+          <w:ilvl w:val="0"/>
+          <w:numId w:val="2"/>
+        </w:numPr>
+        <w:jc w:val="both"/>
+        <w:rPr>
+          <w:highlight w:val="yellow"/>
+        </w:rPr>
+      </w:pPr>
+      <w:r>
+        <w:rPr>
+          <w:highlight w:val="yellow"/>
+        </w:rPr>
+        <w:lastRenderedPageBreak/>
+        <w:t>Ver o modificar estadio:</w:t>
+      </w:r>
+    </w:p>
+    <w:p>
+      <w:pPr>
+        <w:pStyle w:val="ListParagraph"/>
+        <w:jc w:val="both"/>
+      </w:pPr>
+    </w:p>
+    <w:p>
+      <w:pPr>
+        <w:pStyle w:val="ListParagraph"/>
+        <w:jc w:val="center"/>
+      </w:pPr>
+      <w:r>
+        <w:rPr>
+          <w:noProof/>
+        </w:rPr>
+        <mc:AlternateContent>
+          <mc:Choice Requires="wps">
+            <w:drawing>
+              <wp:anchor distT="0" distB="0" distL="114300" distR="114300" simplePos="0" relativeHeight="251682816" behindDoc="0" locked="0" layoutInCell="1" allowOverlap="1" wp14:anchorId="6AE257F5" wp14:editId="085537E9">
+                <wp:simplePos x="0" y="0"/>
+                <wp:positionH relativeFrom="column">
+                  <wp:posOffset>2038350</wp:posOffset>
+                </wp:positionH>
+                <wp:positionV relativeFrom="paragraph">
+                  <wp:posOffset>773430</wp:posOffset>
+                </wp:positionV>
+                <wp:extent cx="1647825" cy="381000"/>
+                <wp:effectExtent l="19050" t="19050" r="28575" b="19050"/>
+                <wp:wrapNone/>
+                <wp:docPr id="50" name="Oval 50"/>
+                <wp:cNvGraphicFramePr/>
+                <a:graphic xmlns:a="http://schemas.openxmlformats.org/drawingml/2006/main">
+                  <a:graphicData uri="http://schemas.microsoft.com/office/word/2010/wordprocessingShape">
+                    <wps:wsp>
+                      <wps:cNvSpPr/>
+                      <wps:spPr>
+                        <a:xfrm>
+                          <a:off x="0" y="0"/>
+                          <a:ext cx="1647825" cy="381000"/>
+                        </a:xfrm>
+                        <a:prstGeom prst="ellipse">
+                          <a:avLst/>
+                        </a:prstGeom>
+                        <a:noFill/>
+                        <a:ln w="38100">
+                          <a:solidFill>
+                            <a:schemeClr val="accent4">
+                              <a:lumMod val="60000"/>
+                              <a:lumOff val="40000"/>
+                            </a:schemeClr>
+                          </a:solidFill>
+                        </a:ln>
+                      </wps:spPr>
+                      <wps:style>
+                        <a:lnRef idx="2">
+                          <a:schemeClr val="accent1">
+                            <a:shade val="50000"/>
+                          </a:schemeClr>
+                        </a:lnRef>
+                        <a:fillRef idx="1">
+                          <a:schemeClr val="accent1"/>
+                        </a:fillRef>
+                        <a:effectRef idx="0">
+                          <a:schemeClr val="accent1"/>
+                        </a:effectRef>
+                        <a:fontRef idx="minor">
+                          <a:schemeClr val="lt1"/>
+                        </a:fontRef>
+                      </wps:style>
+                      <wps:bodyPr rot="0" spcFirstLastPara="0" vertOverflow="overflow" horzOverflow="overflow" vert="horz" wrap="square" lIns="91440" tIns="45720" rIns="91440" bIns="45720" numCol="1" spcCol="0" rtlCol="0" fromWordArt="0" anchor="ctr" anchorCtr="0" forceAA="0" compatLnSpc="1">
+                        <a:prstTxWarp prst="textNoShape">
+                          <a:avLst/>
+                        </a:prstTxWarp>
+                        <a:noAutofit/>
+                      </wps:bodyPr>
+                    </wps:wsp>
+                  </a:graphicData>
+                </a:graphic>
+                <wp14:sizeRelH relativeFrom="margin">
+                  <wp14:pctWidth>0</wp14:pctWidth>
+                </wp14:sizeRelH>
+                <wp14:sizeRelV relativeFrom="margin">
+                  <wp14:pctHeight>0</wp14:pctHeight>
+                </wp14:sizeRelV>
+              </wp:anchor>
+            </w:drawing>
+          </mc:Choice>
+          <mc:Fallback>
+            <w:pict>
+              <v:oval w14:anchorId="4D12E99C" id="Oval 50" o:spid="_x0000_s1026" style="position:absolute;margin-left:160.5pt;margin-top:60.9pt;width:129.75pt;height:30pt;z-index:251682816;visibility:visible;mso-wrap-style:square;mso-width-percent:0;mso-height-percent:0;mso-wrap-distance-left:9pt;mso-wrap-distance-top:0;mso-wrap-distance-right:9pt;mso-wrap-distance-bottom:0;mso-position-horizontal:absolute;mso-position-horizontal-relative:text;mso-position-vertical:absolute;mso-position-vertical-relative:text;mso-width-percent:0;mso-height-percent:0;mso-width-relative:margin;mso-height-relative:margin;v-text-anchor:middle" o:gfxdata="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" filled="f" strokecolor="#ffd966 [1943]" strokeweight="3pt">
+                <v:stroke joinstyle="miter"/>
+              </v:oval>
+            </w:pict>
+          </mc:Fallback>
+        </mc:AlternateContent>
+      </w:r>
+      <w:r>
+        <w:rPr>
+          <w:noProof/>
+        </w:rPr>
+        <w:drawing>
+          <wp:inline distT="0" distB="0" distL="0" distR="0" wp14:anchorId="733F03A1" wp14:editId="537B3584">
+            <wp:extent cx="2333625" cy="1181100"/>
+            <wp:effectExtent l="0" t="0" r="9525" b="0"/>
+            <wp:docPr id="49" name="Picture 49"/>
+            <wp:cNvGraphicFramePr>
+              <a:graphicFrameLocks xmlns:a="http://schemas.openxmlformats.org/drawingml/2006/main" noChangeAspect="1"/>
+            </wp:cNvGraphicFramePr>
+            <a:graphic xmlns:a="http://schemas.openxmlformats.org/drawingml/2006/main">
+              <a:graphicData uri="http://schemas.openxmlformats.org/drawingml/2006/picture">
+                <pic:pic xmlns:pic="http://schemas.openxmlformats.org/drawingml/2006/picture">
+                  <pic:nvPicPr>
+                    <pic:cNvPr id="1" name=""/>
+                    <pic:cNvPicPr/>
+                  </pic:nvPicPr>
+                  <pic:blipFill>
+                    <a:blip r:embed="rId23"/>
+                    <a:stretch>
+                      <a:fillRect/>
+                    </a:stretch>
+                  </pic:blipFill>
+                  <pic:spPr>
+                    <a:xfrm>
+                      <a:off x="0" y="0"/>
+                      <a:ext cx="2333625" cy="1181100"/>
+                    </a:xfrm>
+                    <a:prstGeom prst="rect">
+                      <a:avLst/>
+                    </a:prstGeom>
+                  </pic:spPr>
+                </pic:pic>
+              </a:graphicData>
+            </a:graphic>
+          </wp:inline>
+        </w:drawing>
+      </w:r>
+    </w:p>
+    <w:p/>
+    <w:p>
+      <w:pPr>
+        <w:pStyle w:val="ListParagraph"/>
+        <w:jc w:val="center"/>
+      </w:pPr>
+    </w:p>
+    <w:p>
+      <w:pPr>
+        <w:jc w:val="both"/>
+      </w:pPr>
+    </w:p>
+    <w:p>
+      <w:pPr>
+        <w:pStyle w:val="ListParagraph"/>
+        <w:numPr>
+          <w:ilvl w:val="0"/>
+          <w:numId w:val="2"/>
+        </w:numPr>
+        <w:jc w:val="both"/>
+      </w:pPr>
+      <w:r>
+        <w:t>Registrar director técnico:</w:t>
+      </w:r>
+    </w:p>
+    <w:p>
+      <w:pPr>
+        <w:pStyle w:val="ListParagraph"/>
+        <w:jc w:val="both"/>
+      </w:pPr>
+    </w:p>
+    <w:p>
+      <w:pPr>
+        <w:pStyle w:val="ListParagraph"/>
+        <w:jc w:val="both"/>
+      </w:pPr>
+      <w:r>
+        <w:rPr>
+          <w:noProof/>
+        </w:rPr>
+        <mc:AlternateContent>
+          <mc:Choice Requires="wps">
+            <w:drawing>
+              <wp:anchor distT="0" distB="0" distL="114300" distR="114300" simplePos="0" relativeHeight="251682816" behindDoc="0" locked="0" layoutInCell="1" allowOverlap="1" wp14:anchorId="239264DF" wp14:editId="42348080">
+                <wp:simplePos x="0" y="0"/>
+                <wp:positionH relativeFrom="column">
+                  <wp:posOffset>3352800</wp:posOffset>
+                </wp:positionH>
+                <wp:positionV relativeFrom="paragraph">
+                  <wp:posOffset>932815</wp:posOffset>
+                </wp:positionV>
+                <wp:extent cx="1724025" cy="457200"/>
+                <wp:effectExtent l="19050" t="19050" r="28575" b="19050"/>
+                <wp:wrapNone/>
+                <wp:docPr id="54" name="Oval 54"/>
+                <wp:cNvGraphicFramePr/>
+                <a:graphic xmlns:a="http://schemas.openxmlformats.org/drawingml/2006/main">
+                  <a:graphicData uri="http://schemas.microsoft.com/office/word/2010/wordprocessingShape">
+                    <wps:wsp>
+                      <wps:cNvSpPr/>
+                      <wps:spPr>
+                        <a:xfrm>
+                          <a:off x="0" y="0"/>
+                          <a:ext cx="1724025" cy="457200"/>
+                        </a:xfrm>
+                        <a:prstGeom prst="ellipse">
+                          <a:avLst/>
+                        </a:prstGeom>
+                        <a:noFill/>
+                        <a:ln w="38100">
+                          <a:solidFill>
+                            <a:schemeClr val="accent4">
+                              <a:lumMod val="60000"/>
+                              <a:lumOff val="40000"/>
+                            </a:schemeClr>
+                          </a:solidFill>
+                        </a:ln>
+                      </wps:spPr>
+                      <wps:style>
+                        <a:lnRef idx="2">
+                          <a:schemeClr val="accent1">
+                            <a:shade val="50000"/>
+                          </a:schemeClr>
+                        </a:lnRef>
+                        <a:fillRef idx="1">
+                          <a:schemeClr val="accent1"/>
+                        </a:fillRef>
+                        <a:effectRef idx="0">
+                          <a:schemeClr val="accent1"/>
+                        </a:effectRef>
+                        <a:fontRef idx="minor">
+                          <a:schemeClr val="lt1"/>
+                        </a:fontRef>
+                      </wps:style>
+                      <wps:bodyPr rot="0" spcFirstLastPara="0" vertOverflow="overflow" horzOverflow="overflow" vert="horz" wrap="square" lIns="91440" tIns="45720" rIns="91440" bIns="45720" numCol="1" spcCol="0" rtlCol="0" fromWordArt="0" anchor="ctr" anchorCtr="0" forceAA="0" compatLnSpc="1">
+                        <a:prstTxWarp prst="textNoShape">
+                          <a:avLst/>
+                        </a:prstTxWarp>
+                        <a:noAutofit/>
+                      </wps:bodyPr>
+                    </wps:wsp>
+                  </a:graphicData>
+                </a:graphic>
+                <wp14:sizeRelH relativeFrom="margin">
+                  <wp14:pctWidth>0</wp14:pctWidth>
+                </wp14:sizeRelH>
+                <wp14:sizeRelV relativeFrom="margin">
+                  <wp14:pctHeight>0</wp14:pctHeight>
+                </wp14:sizeRelV>
+              </wp:anchor>
+            </w:drawing>
+          </mc:Choice>
+          <mc:Fallback>
+            <w:pict>
+              <v:oval w14:anchorId="59EE145A" id="Oval 54" o:spid="_x0000_s1026" style="position:absolute;margin-left:264pt;margin-top:73.45pt;width:135.75pt;height:36pt;z-index:251682816;visibility:visible;mso-wrap-style:square;mso-width-percent:0;mso-height-percent:0;mso-wrap-distance-left:9pt;mso-wrap-distance-top:0;mso-wrap-distance-right:9pt;mso-wrap-distance-bottom:0;mso-position-horizontal:absolute;mso-position-horizontal-relative:text;mso-position-vertical:absolute;mso-position-vertical-relative:text;mso-width-percent:0;mso-height-percent:0;mso-width-relative:margin;mso-height-relative:margin;v-text-anchor:middle" o:gfxdata="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" filled="f" strokecolor="#ffd966 [1943]" strokeweight="3pt">
+                <v:stroke joinstyle="miter"/>
+              </v:oval>
+            </w:pict>
+          </mc:Fallback>
+        </mc:AlternateContent>
+      </w:r>
+      <w:r>
+        <w:rPr>
+          <w:noProof/>
+        </w:rPr>
+        <mc:AlternateContent>
+          <mc:Choice Requires="wps">
+            <w:drawing>
+              <wp:anchor distT="0" distB="0" distL="114300" distR="114300" simplePos="0" relativeHeight="251681792" behindDoc="0" locked="0" layoutInCell="1" allowOverlap="1" wp14:anchorId="58E7EBD1" wp14:editId="544E963A">
+                <wp:simplePos x="0" y="0"/>
+                <wp:positionH relativeFrom="column">
+                  <wp:posOffset>390525</wp:posOffset>
+                </wp:positionH>
+                <wp:positionV relativeFrom="paragraph">
+                  <wp:posOffset>1580515</wp:posOffset>
+                </wp:positionV>
+                <wp:extent cx="1266825" cy="381000"/>
+                <wp:effectExtent l="19050" t="19050" r="28575" b="19050"/>
+                <wp:wrapNone/>
+                <wp:docPr id="52" name="Oval 52"/>
+                <wp:cNvGraphicFramePr/>
+                <a:graphic xmlns:a="http://schemas.openxmlformats.org/drawingml/2006/main">
+                  <a:graphicData uri="http://schemas.microsoft.com/office/word/2010/wordprocessingShape">
+                    <wps:wsp>
+                      <wps:cNvSpPr/>
+                      <wps:spPr>
+                        <a:xfrm>
+                          <a:off x="0" y="0"/>
+                          <a:ext cx="1266825" cy="381000"/>
+                        </a:xfrm>
+                        <a:prstGeom prst="ellipse">
+                          <a:avLst/>
+                        </a:prstGeom>
+                        <a:noFill/>
+                        <a:ln w="38100">
+                          <a:solidFill>
+                            <a:schemeClr val="accent4">
+                              <a:lumMod val="60000"/>
+                              <a:lumOff val="40000"/>
+                            </a:schemeClr>
+                          </a:solidFill>
+                        </a:ln>
+                      </wps:spPr>
+                      <wps:style>
+                        <a:lnRef idx="2">
+                          <a:schemeClr val="accent1">
+                            <a:shade val="50000"/>
+                          </a:schemeClr>
+                        </a:lnRef>
+                        <a:fillRef idx="1">
+                          <a:schemeClr val="accent1"/>
+                        </a:fillRef>
+                        <a:effectRef idx="0">
+                          <a:schemeClr val="accent1"/>
+                        </a:effectRef>
+                        <a:fontRef idx="minor">
+                          <a:schemeClr val="lt1"/>
+                        </a:fontRef>
+                      </wps:style>
+                      <wps:bodyPr rot="0" spcFirstLastPara="0" vertOverflow="overflow" horzOverflow="overflow" vert="horz" wrap="square" lIns="91440" tIns="45720" rIns="91440" bIns="45720" numCol="1" spcCol="0" rtlCol="0" fromWordArt="0" anchor="ctr" anchorCtr="0" forceAA="0" compatLnSpc="1">
+                        <a:prstTxWarp prst="textNoShape">
+                          <a:avLst/>
+                        </a:prstTxWarp>
+                        <a:noAutofit/>
+                      </wps:bodyPr>
+                    </wps:wsp>
+                  </a:graphicData>
+                </a:graphic>
+                <wp14:sizeRelH relativeFrom="margin">
+                  <wp14:pctWidth>0</wp14:pctWidth>
+                </wp14:sizeRelH>
+                <wp14:sizeRelV relativeFrom="margin">
+                  <wp14:pctHeight>0</wp14:pctHeight>
+                </wp14:sizeRelV>
+              </wp:anchor>
+            </w:drawing>
+          </mc:Choice>
+          <mc:Fallback>
+            <w:pict>
+              <v:oval w14:anchorId="474CB448" id="Oval 52" o:spid="_x0000_s1026" style="position:absolute;margin-left:30.75pt;margin-top:124.45pt;width:99.75pt;height:30pt;z-index:251681792;visibility:visible;mso-wrap-style:square;mso-width-percent:0;mso-height-percent:0;mso-wrap-distance-left:9pt;mso-wrap-distance-top:0;mso-wrap-distance-right:9pt;mso-wrap-distance-bottom:0;mso-position-horizontal:absolute;mso-position-horizontal-relative:text;mso-position-vertical:absolute;mso-position-vertical-relative:text;mso-width-percent:0;mso-height-percent:0;mso-width-relative:margin;mso-height-relative:margin;v-text-anchor:middle" o:gfxdata="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" filled="f" strokecolor="#ffd966 [1943]" strokeweight="3pt">
+                <v:stroke joinstyle="miter"/>
+              </v:oval>
+            </w:pict>
+          </mc:Fallback>
+        </mc:AlternateContent>
+      </w:r>
+      <w:r>
+        <w:rPr>
+          <w:noProof/>
+        </w:rPr>
+        <w:drawing>
+          <wp:inline distT="0" distB="0" distL="0" distR="0" wp14:anchorId="65E61F16" wp14:editId="48437E09">
+            <wp:extent cx="1762125" cy="2282437"/>
+            <wp:effectExtent l="0" t="0" r="0" b="3810"/>
+            <wp:docPr id="51" name="Picture 51"/>
+            <wp:cNvGraphicFramePr>
+              <a:graphicFrameLocks xmlns:a="http://schemas.openxmlformats.org/drawingml/2006/main" noChangeAspect="1"/>
+            </wp:cNvGraphicFramePr>
+            <a:graphic xmlns:a="http://schemas.openxmlformats.org/drawingml/2006/main">
+              <a:graphicData uri="http://schemas.openxmlformats.org/drawingml/2006/picture">
+                <pic:pic xmlns:pic="http://schemas.openxmlformats.org/drawingml/2006/picture">
+                  <pic:nvPicPr>
+                    <pic:cNvPr id="1" name=""/>
+                    <pic:cNvPicPr/>
+                  </pic:nvPicPr>
+                  <pic:blipFill>
+                    <a:blip r:embed="rId13"/>
+                    <a:stretch>
+                      <a:fillRect/>
+                    </a:stretch>
+                  </pic:blipFill>
+                  <pic:spPr>
+                    <a:xfrm>
+                      <a:off x="0" y="0"/>
+                      <a:ext cx="1771155" cy="2294133"/>
+                    </a:xfrm>
+                    <a:prstGeom prst="rect">
+                      <a:avLst/>
+                    </a:prstGeom>
+                  </pic:spPr>
+                </pic:pic>
+              </a:graphicData>
+            </a:graphic>
+          </wp:inline>
+        </w:drawing>
+      </w:r>
+      <w:r>
+        <w:t xml:space="preserve">                             </w:t>
+      </w:r>
+      <w:r>
+        <w:rPr>
+          <w:noProof/>
+        </w:rPr>
+        <w:drawing>
+          <wp:inline distT="0" distB="0" distL="0" distR="0" wp14:anchorId="5567F635" wp14:editId="7EF07AAA">
+            <wp:extent cx="2066925" cy="1733550"/>
+            <wp:effectExtent l="0" t="0" r="9525" b="0"/>
+            <wp:docPr id="53" name="Picture 53"/>
+            <wp:cNvGraphicFramePr>
+              <a:graphicFrameLocks xmlns:a="http://schemas.openxmlformats.org/drawingml/2006/main" noChangeAspect="1"/>
+            </wp:cNvGraphicFramePr>
+            <a:graphic xmlns:a="http://schemas.openxmlformats.org/drawingml/2006/main">
+              <a:graphicData uri="http://schemas.openxmlformats.org/drawingml/2006/picture">
+                <pic:pic xmlns:pic="http://schemas.openxmlformats.org/drawingml/2006/picture">
+                  <pic:nvPicPr>
+                    <pic:cNvPr id="1" name=""/>
+                    <pic:cNvPicPr/>
+                  </pic:nvPicPr>
+                  <pic:blipFill>
+                    <a:blip r:embed="rId25"/>
+                    <a:stretch>
+                      <a:fillRect/>
+                    </a:stretch>
+                  </pic:blipFill>
+                  <pic:spPr>
+                    <a:xfrm>
+                      <a:off x="0" y="0"/>
+                      <a:ext cx="2066925" cy="1733550"/>
+                    </a:xfrm>
+                    <a:prstGeom prst="rect">
+                      <a:avLst/>
+                    </a:prstGeom>
+                  </pic:spPr>
+                </pic:pic>
+              </a:graphicData>
+            </a:graphic>
+          </wp:inline>
+        </w:drawing>
+      </w:r>
+    </w:p>
+    <w:p>
+      <w:pPr>
+        <w:pStyle w:val="ListParagraph"/>
+        <w:jc w:val="both"/>
+      </w:pPr>
+    </w:p>
+    <w:p>
+      <w:pPr>
+        <w:pStyle w:val="ListParagraph"/>
+        <w:jc w:val="center"/>
+      </w:pPr>
+      <w:r>
+        <w:rPr>
+          <w:noProof/>
+        </w:rPr>
+        <w:drawing>
+          <wp:inline distT="0" distB="0" distL="0" distR="0" wp14:anchorId="1CA97E1B" wp14:editId="1491F09A">
+            <wp:extent cx="2978290" cy="3466757"/>
+            <wp:effectExtent l="0" t="0" r="0" b="635"/>
+            <wp:docPr id="55" name="Picture 55"/>
+            <wp:cNvGraphicFramePr>
+              <a:graphicFrameLocks xmlns:a="http://schemas.openxmlformats.org/drawingml/2006/main" noChangeAspect="1"/>
+            </wp:cNvGraphicFramePr>
+            <a:graphic xmlns:a="http://schemas.openxmlformats.org/drawingml/2006/main">
+              <a:graphicData uri="http://schemas.openxmlformats.org/drawingml/2006/picture">
+                <pic:pic xmlns:pic="http://schemas.openxmlformats.org/drawingml/2006/picture">
+                  <pic:nvPicPr>
+                    <pic:cNvPr id="1" name=""/>
+                    <pic:cNvPicPr/>
+                  </pic:nvPicPr>
+                  <pic:blipFill>
+                    <a:blip r:embed="rId26"/>
+                    <a:stretch>
+                      <a:fillRect/>
+                    </a:stretch>
+                  </pic:blipFill>
+                  <pic:spPr>
+                    <a:xfrm>
+                      <a:off x="0" y="0"/>
+                      <a:ext cx="2985792" cy="3475490"/>
+                    </a:xfrm>
+                    <a:prstGeom prst="rect">
+                      <a:avLst/>
+                    </a:prstGeom>
+                  </pic:spPr>
+                </pic:pic>
+              </a:graphicData>
+            </a:graphic>
+          </wp:inline>
+        </w:drawing>
+      </w:r>
+    </w:p>
+    <w:p>
+      <w:pPr>
+        <w:pStyle w:val="ListParagraph"/>
+        <w:numPr>
+          <w:ilvl w:val="0"/>
+          <w:numId w:val="2"/>
+        </w:numPr>
+        <w:jc w:val="both"/>
+      </w:pPr>
+      <w:r>
+        <w:lastRenderedPageBreak/>
+        <w:t>A</w:t>
+      </w:r>
+      <w:r>
+        <w:t xml:space="preserve">signar director técnico </w:t>
+      </w:r>
+      <w:r>
+        <w:t>a un equipo:</w:t>
+      </w:r>
+    </w:p>
+    <w:p>
+      <w:pPr>
+        <w:pStyle w:val="ListParagraph"/>
+        <w:jc w:val="both"/>
+      </w:pPr>
+    </w:p>
+    <w:p>
+      <w:pPr>
+        <w:pStyle w:val="ListParagraph"/>
+        <w:jc w:val="center"/>
+      </w:pPr>
+      <w:r>
+        <w:rPr>
+          <w:noProof/>
+        </w:rPr>
+        <mc:AlternateContent>
+          <mc:Choice Requires="wps">
+            <w:drawing>
+              <wp:anchor distT="0" distB="0" distL="114300" distR="114300" simplePos="0" relativeHeight="251683840" behindDoc="0" locked="0" layoutInCell="1" allowOverlap="1" wp14:anchorId="4D558BCE" wp14:editId="65E12A69">
+                <wp:simplePos x="0" y="0"/>
+                <wp:positionH relativeFrom="column">
+                  <wp:posOffset>2085975</wp:posOffset>
+                </wp:positionH>
+                <wp:positionV relativeFrom="paragraph">
+                  <wp:posOffset>887730</wp:posOffset>
+                </wp:positionV>
+                <wp:extent cx="1857375" cy="447675"/>
+                <wp:effectExtent l="19050" t="19050" r="28575" b="28575"/>
+                <wp:wrapNone/>
+                <wp:docPr id="57" name="Oval 57"/>
+                <wp:cNvGraphicFramePr/>
+                <a:graphic xmlns:a="http://schemas.openxmlformats.org/drawingml/2006/main">
+                  <a:graphicData uri="http://schemas.microsoft.com/office/word/2010/wordprocessingShape">
+                    <wps:wsp>
+                      <wps:cNvSpPr/>
+                      <wps:spPr>
+                        <a:xfrm>
+                          <a:off x="0" y="0"/>
+                          <a:ext cx="1857375" cy="447675"/>
+                        </a:xfrm>
+                        <a:prstGeom prst="ellipse">
+                          <a:avLst/>
+                        </a:prstGeom>
+                        <a:noFill/>
+                        <a:ln w="38100">
+                          <a:solidFill>
+                            <a:schemeClr val="accent4">
+                              <a:lumMod val="60000"/>
+                              <a:lumOff val="40000"/>
+                            </a:schemeClr>
+                          </a:solidFill>
+                        </a:ln>
+                      </wps:spPr>
+                      <wps:style>
+                        <a:lnRef idx="2">
+                          <a:schemeClr val="accent1">
+                            <a:shade val="50000"/>
+                          </a:schemeClr>
+                        </a:lnRef>
+                        <a:fillRef idx="1">
+                          <a:schemeClr val="accent1"/>
+                        </a:fillRef>
+                        <a:effectRef idx="0">
+                          <a:schemeClr val="accent1"/>
+                        </a:effectRef>
+                        <a:fontRef idx="minor">
+                          <a:schemeClr val="lt1"/>
+                        </a:fontRef>
+                      </wps:style>
+                      <wps:bodyPr rot="0" spcFirstLastPara="0" vertOverflow="overflow" horzOverflow="overflow" vert="horz" wrap="square" lIns="91440" tIns="45720" rIns="91440" bIns="45720" numCol="1" spcCol="0" rtlCol="0" fromWordArt="0" anchor="ctr" anchorCtr="0" forceAA="0" compatLnSpc="1">
+                        <a:prstTxWarp prst="textNoShape">
+                          <a:avLst/>
+                        </a:prstTxWarp>
+                        <a:noAutofit/>
+                      </wps:bodyPr>
+                    </wps:wsp>
+                  </a:graphicData>
+                </a:graphic>
+                <wp14:sizeRelH relativeFrom="margin">
+                  <wp14:pctWidth>0</wp14:pctWidth>
+                </wp14:sizeRelH>
+                <wp14:sizeRelV relativeFrom="margin">
+                  <wp14:pctHeight>0</wp14:pctHeight>
+                </wp14:sizeRelV>
+              </wp:anchor>
+            </w:drawing>
+          </mc:Choice>
+          <mc:Fallback>
+            <w:pict>
+              <v:oval w14:anchorId="6C8084E4" id="Oval 57" o:spid="_x0000_s1026" style="position:absolute;margin-left:164.25pt;margin-top:69.9pt;width:146.25pt;height:35.25pt;z-index:251683840;visibility:visible;mso-wrap-style:square;mso-width-percent:0;mso-height-percent:0;mso-wrap-distance-left:9pt;mso-wrap-distance-top:0;mso-wrap-distance-right:9pt;mso-wrap-distance-bottom:0;mso-position-horizontal:absolute;mso-position-horizontal-relative:text;mso-position-vertical:absolute;mso-position-vertical-relative:text;mso-width-percent:0;mso-height-percent:0;mso-width-relative:margin;mso-height-relative:margin;v-text-anchor:middle" o:gfxdata="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" filled="f" strokecolor="#ffd966 [1943]" strokeweight="3pt">
+                <v:stroke joinstyle="miter"/>
+              </v:oval>
+            </w:pict>
+          </mc:Fallback>
+        </mc:AlternateContent>
+      </w:r>
+      <w:r>
+        <w:rPr>
+          <w:noProof/>
+        </w:rPr>
+        <w:drawing>
+          <wp:inline distT="0" distB="0" distL="0" distR="0" wp14:anchorId="7F219303" wp14:editId="4611E768">
+            <wp:extent cx="2066925" cy="1733550"/>
+            <wp:effectExtent l="0" t="0" r="9525" b="0"/>
+            <wp:docPr id="56" name="Picture 56"/>
+            <wp:cNvGraphicFramePr>
+              <a:graphicFrameLocks xmlns:a="http://schemas.openxmlformats.org/drawingml/2006/main" noChangeAspect="1"/>
+            </wp:cNvGraphicFramePr>
+            <a:graphic xmlns:a="http://schemas.openxmlformats.org/drawingml/2006/main">
+              <a:graphicData uri="http://schemas.openxmlformats.org/drawingml/2006/picture">
+                <pic:pic xmlns:pic="http://schemas.openxmlformats.org/drawingml/2006/picture">
+                  <pic:nvPicPr>
+                    <pic:cNvPr id="1" name=""/>
+                    <pic:cNvPicPr/>
+                  </pic:nvPicPr>
+                  <pic:blipFill>
+                    <a:blip r:embed="rId25"/>
+                    <a:stretch>
+                      <a:fillRect/>
+                    </a:stretch>
+                  </pic:blipFill>
+                  <pic:spPr>
+                    <a:xfrm>
+                      <a:off x="0" y="0"/>
+                      <a:ext cx="2066925" cy="1733550"/>
+                    </a:xfrm>
+                    <a:prstGeom prst="rect">
+                      <a:avLst/>
+                    </a:prstGeom>
+                  </pic:spPr>
+                </pic:pic>
+              </a:graphicData>
+            </a:graphic>
+          </wp:inline>
+        </w:drawing>
+      </w:r>
+    </w:p>
+    <w:p>
+      <w:pPr>
+        <w:jc w:val="both"/>
+      </w:pPr>
+    </w:p>
+    <w:p>
+      <w:pPr>
+        <w:jc w:val="center"/>
+      </w:pPr>
+      <w:r>
+        <w:rPr>
+          <w:noProof/>
+        </w:rPr>
+        <w:drawing>
+          <wp:inline distT="0" distB="0" distL="0" distR="0" wp14:anchorId="49A149E0" wp14:editId="042B7E6B">
+            <wp:extent cx="3495675" cy="2524212"/>
+            <wp:effectExtent l="0" t="0" r="0" b="9525"/>
+            <wp:docPr id="58" name="Picture 58"/>
+            <wp:cNvGraphicFramePr>
+              <a:graphicFrameLocks xmlns:a="http://schemas.openxmlformats.org/drawingml/2006/main" noChangeAspect="1"/>
+            </wp:cNvGraphicFramePr>
+            <a:graphic xmlns:a="http://schemas.openxmlformats.org/drawingml/2006/main">
+              <a:graphicData uri="http://schemas.openxmlformats.org/drawingml/2006/picture">
+                <pic:pic xmlns:pic="http://schemas.openxmlformats.org/drawingml/2006/picture">
+                  <pic:nvPicPr>
+                    <pic:cNvPr id="1" name=""/>
+                    <pic:cNvPicPr/>
+                  </pic:nvPicPr>
+                  <pic:blipFill>
+                    <a:blip r:embed="rId27"/>
+                    <a:stretch>
+                      <a:fillRect/>
+                    </a:stretch>
+                  </pic:blipFill>
+                  <pic:spPr>
+                    <a:xfrm>
+                      <a:off x="0" y="0"/>
+                      <a:ext cx="3498353" cy="2526146"/>
+                    </a:xfrm>
+                    <a:prstGeom prst="rect">
+                      <a:avLst/>
+                    </a:prstGeom>
+                  </pic:spPr>
+                </pic:pic>
+              </a:graphicData>
+            </a:graphic>
+          </wp:inline>
+        </w:drawing>
+      </w:r>
+    </w:p>
+    <w:p>
+      <w:pPr>
+        <w:jc w:val="center"/>
+      </w:pPr>
+    </w:p>
+    <w:p>
+      <w:pPr>
+        <w:pStyle w:val="ListParagraph"/>
+        <w:numPr>
+          <w:ilvl w:val="0"/>
+          <w:numId w:val="2"/>
+        </w:numPr>
+        <w:jc w:val="both"/>
+        <w:rPr>
+          <w:highlight w:val="yellow"/>
+        </w:rPr>
+      </w:pPr>
+      <w:r>
+        <w:rPr>
+          <w:highlight w:val="yellow"/>
+        </w:rPr>
+        <w:t>V</w:t>
+      </w:r>
+      <w:r>
+        <w:rPr>
+          <w:highlight w:val="yellow"/>
+        </w:rPr>
+        <w:t>er o modificar la información</w:t>
+      </w:r>
+      <w:r>
+        <w:rPr>
+          <w:highlight w:val="yellow"/>
+        </w:rPr>
+        <w:t xml:space="preserve"> de directores técnicos</w:t>
+      </w:r>
+      <w:r>
+        <w:rPr>
+          <w:highlight w:val="yellow"/>
+        </w:rPr>
+        <w:t>.</w:t>
+      </w:r>
+    </w:p>
+    <w:p>
+      <w:pPr>
+        <w:pStyle w:val="ListParagraph"/>
+        <w:jc w:val="both"/>
+      </w:pPr>
+    </w:p>
+    <w:p>
+      <w:pPr>
+        <w:pStyle w:val="ListParagraph"/>
+        <w:jc w:val="both"/>
+      </w:pPr>
+      <w:r>
+        <w:rPr>
+          <w:noProof/>
+        </w:rPr>
+        <mc:AlternateContent>
+          <mc:Choice Requires="wps">
+            <w:drawing>
+              <wp:anchor distT="0" distB="0" distL="114300" distR="114300" simplePos="0" relativeHeight="251642880" behindDoc="0" locked="0" layoutInCell="1" allowOverlap="1" wp14:anchorId="2DF1C5BC" wp14:editId="2F3B7ABD">
+                <wp:simplePos x="0" y="0"/>
+                <wp:positionH relativeFrom="column">
+                  <wp:posOffset>1800225</wp:posOffset>
+                </wp:positionH>
+                <wp:positionV relativeFrom="paragraph">
+                  <wp:posOffset>1472566</wp:posOffset>
+                </wp:positionV>
+                <wp:extent cx="1371600" cy="419100"/>
+                <wp:effectExtent l="19050" t="19050" r="19050" b="19050"/>
+                <wp:wrapNone/>
+                <wp:docPr id="28" name="Oval 28"/>
+                <wp:cNvGraphicFramePr/>
+                <a:graphic xmlns:a="http://schemas.openxmlformats.org/drawingml/2006/main">
+                  <a:graphicData uri="http://schemas.microsoft.com/office/word/2010/wordprocessingShape">
+                    <wps:wsp>
+                      <wps:cNvSpPr/>
+                      <wps:spPr>
+                        <a:xfrm>
+                          <a:off x="0" y="0"/>
+                          <a:ext cx="1371600" cy="419100"/>
+                        </a:xfrm>
+                        <a:prstGeom prst="ellipse">
+                          <a:avLst/>
+                        </a:prstGeom>
+                        <a:noFill/>
+                        <a:ln w="38100">
+                          <a:solidFill>
+                            <a:schemeClr val="accent4">
+                              <a:lumMod val="60000"/>
+                              <a:lumOff val="40000"/>
+                            </a:schemeClr>
+                          </a:solidFill>
+                        </a:ln>
+                      </wps:spPr>
+                      <wps:style>
+                        <a:lnRef idx="2">
+                          <a:schemeClr val="accent1">
+                            <a:shade val="50000"/>
+                          </a:schemeClr>
+                        </a:lnRef>
+                        <a:fillRef idx="1">
+                          <a:schemeClr val="accent1"/>
+                        </a:fillRef>
+                        <a:effectRef idx="0">
+                          <a:schemeClr val="accent1"/>
+                        </a:effectRef>
+                        <a:fontRef idx="minor">
+                          <a:schemeClr val="lt1"/>
+                        </a:fontRef>
+                      </wps:style>
+                      <wps:bodyPr rot="0" spcFirstLastPara="0" vertOverflow="overflow" horzOverflow="overflow" vert="horz" wrap="square" lIns="91440" tIns="45720" rIns="91440" bIns="45720" numCol="1" spcCol="0" rtlCol="0" fromWordArt="0" anchor="ctr" anchorCtr="0" forceAA="0" compatLnSpc="1">
+                        <a:prstTxWarp prst="textNoShape">
+                          <a:avLst/>
+                        </a:prstTxWarp>
+                        <a:noAutofit/>
+                      </wps:bodyPr>
+                    </wps:wsp>
+                  </a:graphicData>
+                </a:graphic>
+                <wp14:sizeRelH relativeFrom="margin">
+                  <wp14:pctWidth>0</wp14:pctWidth>
+                </wp14:sizeRelH>
+                <wp14:sizeRelV relativeFrom="margin">
+                  <wp14:pctHeight>0</wp14:pctHeight>
+                </wp14:sizeRelV>
+              </wp:anchor>
+            </w:drawing>
+          </mc:Choice>
+          <mc:Fallback>
+            <w:pict>
+              <v:oval w14:anchorId="7FDCA7D3" id="Oval 28" o:spid="_x0000_s1026" style="position:absolute;margin-left:141.75pt;margin-top:115.95pt;width:108pt;height:33pt;z-index:251642880;visibility:visible;mso-wrap-style:square;mso-width-percent:0;mso-height-percent:0;mso-wrap-distance-left:9pt;mso-wrap-distance-top:0;mso-wrap-distance-right:9pt;mso-wrap-distance-bottom:0;mso-position-horizontal:absolute;mso-position-horizontal-relative:text;mso-position-vertical:absolute;mso-position-vertical-relative:text;mso-width-percent:0;mso-height-percent:0;mso-width-relative:margin;mso-height-relative:margin;v-text-anchor:middle" o:gfxdata="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" filled="f" strokecolor="#ffd966 [1943]" strokeweight="3pt">
+                <v:stroke joinstyle="miter"/>
+              </v:oval>
+            </w:pict>
+          </mc:Fallback>
+        </mc:AlternateContent>
+      </w:r>
+      <w:r>
+        <w:t xml:space="preserve">                               </w:t>
+      </w:r>
+      <w:r>
+        <w:rPr>
+          <w:noProof/>
+        </w:rPr>
+        <w:drawing>
+          <wp:inline distT="0" distB="0" distL="0" distR="0" wp14:anchorId="329D6EBC" wp14:editId="0E74AE0D">
+            <wp:extent cx="2286000" cy="1914525"/>
+            <wp:effectExtent l="0" t="0" r="0" b="9525"/>
+            <wp:docPr id="27" name="Picture 27"/>
+            <wp:cNvGraphicFramePr>
+              <a:graphicFrameLocks xmlns:a="http://schemas.openxmlformats.org/drawingml/2006/main" noChangeAspect="1"/>
+            </wp:cNvGraphicFramePr>
+            <a:graphic xmlns:a="http://schemas.openxmlformats.org/drawingml/2006/main">
+              <a:graphicData uri="http://schemas.openxmlformats.org/drawingml/2006/picture">
+                <pic:pic xmlns:pic="http://schemas.openxmlformats.org/drawingml/2006/picture">
+                  <pic:nvPicPr>
+                    <pic:cNvPr id="1" name=""/>
+                    <pic:cNvPicPr/>
+                  </pic:nvPicPr>
+                  <pic:blipFill>
+                    <a:blip r:embed="rId28"/>
+                    <a:stretch>
+                      <a:fillRect/>
+                    </a:stretch>
+                  </pic:blipFill>
+                  <pic:spPr>
+                    <a:xfrm>
+                      <a:off x="0" y="0"/>
+                      <a:ext cx="2286000" cy="1914525"/>
+                    </a:xfrm>
+                    <a:prstGeom prst="rect">
+                      <a:avLst/>
+                    </a:prstGeom>
+                  </pic:spPr>
+                </pic:pic>
+              </a:graphicData>
+            </a:graphic>
+          </wp:inline>
+        </w:drawing>
+      </w:r>
+    </w:p>
+    <w:p>
+      <w:pPr>
+        <w:pStyle w:val="ListParagraph"/>
+        <w:jc w:val="both"/>
+      </w:pPr>
+    </w:p>
+    <w:p>
+      <w:pPr>
+        <w:pStyle w:val="ListParagraph"/>
+        <w:jc w:val="both"/>
+      </w:pPr>
+    </w:p>
+    <w:p>
+      <w:pPr>
+        <w:pStyle w:val="ListParagraph"/>
+        <w:jc w:val="both"/>
+      </w:pPr>
+    </w:p>
+    <w:p>
+      <w:pPr>
+        <w:jc w:val="both"/>
+      </w:pPr>
+    </w:p>
+    <w:p>
+      <w:pPr>
+        <w:jc w:val="both"/>
+      </w:pPr>
+    </w:p>
+    <w:p>
+      <w:pPr>
+        <w:pStyle w:val="ListParagraph"/>
+        <w:jc w:val="both"/>
+      </w:pPr>
+    </w:p>
+    <w:p>
+      <w:pPr>
+        <w:pStyle w:val="ListParagraph"/>
+        <w:numPr>
+          <w:ilvl w:val="0"/>
+          <w:numId w:val="2"/>
+        </w:numPr>
+        <w:rPr>
+          <w:highlight w:val="yellow"/>
+        </w:rPr>
+      </w:pPr>
+      <w:r>
+        <w:rPr>
+          <w:highlight w:val="yellow"/>
+        </w:rPr>
+        <w:lastRenderedPageBreak/>
+        <w:t xml:space="preserve">Registrar evento, registrar juego para evento, ver y editar todos los eventos: </w:t>
+      </w:r>
+    </w:p>
+    <w:p>
+      <w:pPr>
+        <w:pStyle w:val="ListParagraph"/>
       </w:pPr>
       <w:bookmarkStart w:id="0" w:name="_GoBack"/>
       <w:bookmarkEnd w:id="0"/>
     </w:p>
     <w:p>
       <w:pPr>
-        <w:jc w:val="center"/>
-      </w:pPr>
-    </w:p>
-    <w:p>
-      <w:pPr>
-        <w:jc w:val="center"/>
-      </w:pPr>
-    </w:p>
-    <w:p>
-      <w:pPr>
-        <w:jc w:val="center"/>
-      </w:pPr>
-    </w:p>
-    <w:p>
-      <w:pPr>
-        <w:jc w:val="center"/>
-      </w:pPr>
-    </w:p>
-    <w:p>
-      <w:pPr>
-        <w:jc w:val="center"/>
-      </w:pPr>
-    </w:p>
-    <w:p>
-      <w:pPr>
-        <w:jc w:val="center"/>
-      </w:pPr>
-    </w:p>
-    <w:p>
-      <w:pPr>
-        <w:jc w:val="center"/>
-      </w:pPr>
-    </w:p>
-    <w:p>
-      <w:pPr>
-        <w:jc w:val="center"/>
-      </w:pPr>
-    </w:p>
-    <w:p>
-      <w:pPr>
-        <w:spacing w:line="360" w:lineRule="auto"/>
-        <w:jc w:val="both"/>
-      </w:pPr>
-    </w:p>
-    <w:p>
-      <w:pPr>
+        <w:pStyle w:val="ListParagraph"/>
+        <w:rPr>
+          <w:b/>
+        </w:rPr>
+      </w:pPr>
+      <w:r>
+        <w:rPr>
+          <w:noProof/>
+        </w:rPr>
+        <mc:AlternateContent>
+          <mc:Choice Requires="wps">
+            <w:drawing>
+              <wp:anchor distT="0" distB="0" distL="114300" distR="114300" simplePos="0" relativeHeight="251684864" behindDoc="0" locked="0" layoutInCell="1" allowOverlap="1" wp14:anchorId="677C5A28" wp14:editId="289BABDD">
+                <wp:simplePos x="0" y="0"/>
+                <wp:positionH relativeFrom="column">
+                  <wp:posOffset>3571875</wp:posOffset>
+                </wp:positionH>
+                <wp:positionV relativeFrom="paragraph">
+                  <wp:posOffset>1125855</wp:posOffset>
+                </wp:positionV>
+                <wp:extent cx="1390650" cy="390525"/>
+                <wp:effectExtent l="19050" t="19050" r="19050" b="28575"/>
+                <wp:wrapNone/>
+                <wp:docPr id="59" name="Oval 59"/>
+                <wp:cNvGraphicFramePr/>
+                <a:graphic xmlns:a="http://schemas.openxmlformats.org/drawingml/2006/main">
+                  <a:graphicData uri="http://schemas.microsoft.com/office/word/2010/wordprocessingShape">
+                    <wps:wsp>
+                      <wps:cNvSpPr/>
+                      <wps:spPr>
+                        <a:xfrm>
+                          <a:off x="0" y="0"/>
+                          <a:ext cx="1390650" cy="390525"/>
+                        </a:xfrm>
+                        <a:prstGeom prst="ellipse">
+                          <a:avLst/>
+                        </a:prstGeom>
+                        <a:noFill/>
+                        <a:ln w="38100">
+                          <a:solidFill>
+                            <a:schemeClr val="accent4">
+                              <a:lumMod val="60000"/>
+                              <a:lumOff val="40000"/>
+                            </a:schemeClr>
+                          </a:solidFill>
+                        </a:ln>
+                      </wps:spPr>
+                      <wps:style>
+                        <a:lnRef idx="2">
+                          <a:schemeClr val="accent1">
+                            <a:shade val="50000"/>
+                          </a:schemeClr>
+                        </a:lnRef>
+                        <a:fillRef idx="1">
+                          <a:schemeClr val="accent1"/>
+                        </a:fillRef>
+                        <a:effectRef idx="0">
+                          <a:schemeClr val="accent1"/>
+                        </a:effectRef>
+                        <a:fontRef idx="minor">
+                          <a:schemeClr val="lt1"/>
+                        </a:fontRef>
+                      </wps:style>
+                      <wps:bodyPr rot="0" spcFirstLastPara="0" vertOverflow="overflow" horzOverflow="overflow" vert="horz" wrap="square" lIns="91440" tIns="45720" rIns="91440" bIns="45720" numCol="1" spcCol="0" rtlCol="0" fromWordArt="0" anchor="ctr" anchorCtr="0" forceAA="0" compatLnSpc="1">
+                        <a:prstTxWarp prst="textNoShape">
+                          <a:avLst/>
+                        </a:prstTxWarp>
+                        <a:noAutofit/>
+                      </wps:bodyPr>
+                    </wps:wsp>
+                  </a:graphicData>
+                </a:graphic>
+                <wp14:sizeRelH relativeFrom="margin">
+                  <wp14:pctWidth>0</wp14:pctWidth>
+                </wp14:sizeRelH>
+                <wp14:sizeRelV relativeFrom="margin">
+                  <wp14:pctHeight>0</wp14:pctHeight>
+                </wp14:sizeRelV>
+              </wp:anchor>
+            </w:drawing>
+          </mc:Choice>
+          <mc:Fallback>
+            <w:pict>
+              <v:oval w14:anchorId="309B2209" id="Oval 59" o:spid="_x0000_s1026" style="position:absolute;margin-left:281.25pt;margin-top:88.65pt;width:109.5pt;height:30.75pt;z-index:251684864;visibility:visible;mso-wrap-style:square;mso-width-percent:0;mso-height-percent:0;mso-wrap-distance-left:9pt;mso-wrap-distance-top:0;mso-wrap-distance-right:9pt;mso-wrap-distance-bottom:0;mso-position-horizontal:absolute;mso-position-horizontal-relative:text;mso-position-vertical:absolute;mso-position-vertical-relative:text;mso-width-percent:0;mso-height-percent:0;mso-width-relative:margin;mso-height-relative:margin;v-text-anchor:middle" o:gfxdata="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" filled="f" strokecolor="#ffd966 [1943]" strokeweight="3pt">
+                <v:stroke joinstyle="miter"/>
+              </v:oval>
+            </w:pict>
+          </mc:Fallback>
+        </mc:AlternateContent>
+      </w:r>
+      <w:r>
+        <w:rPr>
+          <w:noProof/>
+        </w:rPr>
+        <mc:AlternateContent>
+          <mc:Choice Requires="wps">
+            <w:drawing>
+              <wp:anchor distT="0" distB="0" distL="114300" distR="114300" simplePos="0" relativeHeight="251652096" behindDoc="0" locked="0" layoutInCell="1" allowOverlap="1" wp14:anchorId="3BE01F2B" wp14:editId="20188698">
+                <wp:simplePos x="0" y="0"/>
+                <wp:positionH relativeFrom="column">
+                  <wp:posOffset>514350</wp:posOffset>
+                </wp:positionH>
+                <wp:positionV relativeFrom="paragraph">
+                  <wp:posOffset>1887855</wp:posOffset>
+                </wp:positionV>
+                <wp:extent cx="561975" cy="371475"/>
+                <wp:effectExtent l="19050" t="19050" r="28575" b="28575"/>
+                <wp:wrapNone/>
+                <wp:docPr id="8" name="Oval 8"/>
+                <wp:cNvGraphicFramePr/>
+                <a:graphic xmlns:a="http://schemas.openxmlformats.org/drawingml/2006/main">
+                  <a:graphicData uri="http://schemas.microsoft.com/office/word/2010/wordprocessingShape">
+                    <wps:wsp>
+                      <wps:cNvSpPr/>
+                      <wps:spPr>
+                        <a:xfrm>
+                          <a:off x="0" y="0"/>
+                          <a:ext cx="561975" cy="371475"/>
+                        </a:xfrm>
+                        <a:prstGeom prst="ellipse">
+                          <a:avLst/>
+                        </a:prstGeom>
+                        <a:noFill/>
+                        <a:ln w="38100">
+                          <a:solidFill>
+                            <a:schemeClr val="accent4">
+                              <a:lumMod val="60000"/>
+                              <a:lumOff val="40000"/>
+                            </a:schemeClr>
+                          </a:solidFill>
+                        </a:ln>
+                      </wps:spPr>
+                      <wps:style>
+                        <a:lnRef idx="2">
+                          <a:schemeClr val="accent1">
+                            <a:shade val="50000"/>
+                          </a:schemeClr>
+                        </a:lnRef>
+                        <a:fillRef idx="1">
+                          <a:schemeClr val="accent1"/>
+                        </a:fillRef>
+                        <a:effectRef idx="0">
+                          <a:schemeClr val="accent1"/>
+                        </a:effectRef>
+                        <a:fontRef idx="minor">
+                          <a:schemeClr val="lt1"/>
+                        </a:fontRef>
+                      </wps:style>
+                      <wps:bodyPr rot="0" spcFirstLastPara="0" vertOverflow="overflow" horzOverflow="overflow" vert="horz" wrap="square" lIns="91440" tIns="45720" rIns="91440" bIns="45720" numCol="1" spcCol="0" rtlCol="0" fromWordArt="0" anchor="ctr" anchorCtr="0" forceAA="0" compatLnSpc="1">
+                        <a:prstTxWarp prst="textNoShape">
+                          <a:avLst/>
+                        </a:prstTxWarp>
+                        <a:noAutofit/>
+                      </wps:bodyPr>
+                    </wps:wsp>
+                  </a:graphicData>
+                </a:graphic>
+                <wp14:sizeRelH relativeFrom="margin">
+                  <wp14:pctWidth>0</wp14:pctWidth>
+                </wp14:sizeRelH>
+                <wp14:sizeRelV relativeFrom="margin">
+                  <wp14:pctHeight>0</wp14:pctHeight>
+                </wp14:sizeRelV>
+              </wp:anchor>
+            </w:drawing>
+          </mc:Choice>
+          <mc:Fallback>
+            <w:pict>
+              <v:oval w14:anchorId="4B3BD682" id="Oval 8" o:spid="_x0000_s1026" style="position:absolute;margin-left:40.5pt;margin-top:148.65pt;width:44.25pt;height:29.25pt;z-index:251652096;visibility:visible;mso-wrap-style:square;mso-width-percent:0;mso-height-percent:0;mso-wrap-distance-left:9pt;mso-wrap-distance-top:0;mso-wrap-distance-right:9pt;mso-wrap-distance-bottom:0;mso-position-horizontal:absolute;mso-position-horizontal-relative:text;mso-position-vertical:absolute;mso-position-vertical-relative:text;mso-width-percent:0;mso-height-percent:0;mso-width-relative:margin;mso-height-relative:margin;v-text-anchor:middle" o:gfxdata="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" filled="f" strokecolor="#ffd966 [1943]" strokeweight="3pt">
+                <v:stroke joinstyle="miter"/>
+              </v:oval>
+            </w:pict>
+          </mc:Fallback>
+        </mc:AlternateContent>
+      </w:r>
+      <w:r>
+        <w:rPr>
+          <w:noProof/>
+        </w:rPr>
+        <w:drawing>
+          <wp:inline distT="0" distB="0" distL="0" distR="0" wp14:anchorId="67F0441E" wp14:editId="07721702">
+            <wp:extent cx="1762125" cy="2282437"/>
+            <wp:effectExtent l="0" t="0" r="0" b="3810"/>
+            <wp:docPr id="7" name="Picture 7"/>
+            <wp:cNvGraphicFramePr>
+              <a:graphicFrameLocks xmlns:a="http://schemas.openxmlformats.org/drawingml/2006/main" noChangeAspect="1"/>
+            </wp:cNvGraphicFramePr>
+            <a:graphic xmlns:a="http://schemas.openxmlformats.org/drawingml/2006/main">
+              <a:graphicData uri="http://schemas.openxmlformats.org/drawingml/2006/picture">
+                <pic:pic xmlns:pic="http://schemas.openxmlformats.org/drawingml/2006/picture">
+                  <pic:nvPicPr>
+                    <pic:cNvPr id="1" name=""/>
+                    <pic:cNvPicPr/>
+                  </pic:nvPicPr>
+                  <pic:blipFill>
+                    <a:blip r:embed="rId13"/>
+                    <a:stretch>
+                      <a:fillRect/>
+                    </a:stretch>
+                  </pic:blipFill>
+                  <pic:spPr>
+                    <a:xfrm>
+                      <a:off x="0" y="0"/>
+                      <a:ext cx="1771155" cy="2294133"/>
+                    </a:xfrm>
+                    <a:prstGeom prst="rect">
+                      <a:avLst/>
+                    </a:prstGeom>
+                  </pic:spPr>
+                </pic:pic>
+              </a:graphicData>
+            </a:graphic>
+          </wp:inline>
+        </w:drawing>
+      </w:r>
+      <w:r>
+        <w:rPr>
+          <w:b/>
+        </w:rPr>
+        <w:t xml:space="preserve">                          </w:t>
+      </w:r>
+      <w:r>
+        <w:t xml:space="preserve">   </w:t>
+      </w:r>
+      <w:r>
+        <w:rPr>
+          <w:b/>
+        </w:rPr>
+        <w:t xml:space="preserve">  </w:t>
+      </w:r>
+      <w:r>
+        <w:rPr>
+          <w:noProof/>
+        </w:rPr>
+        <w:drawing>
+          <wp:inline distT="0" distB="0" distL="0" distR="0" wp14:anchorId="3FCDCFB8" wp14:editId="55A6AD9E">
+            <wp:extent cx="2276475" cy="1562100"/>
+            <wp:effectExtent l="0" t="0" r="9525" b="0"/>
+            <wp:docPr id="13" name="Picture 13"/>
+            <wp:cNvGraphicFramePr>
+              <a:graphicFrameLocks xmlns:a="http://schemas.openxmlformats.org/drawingml/2006/main" noChangeAspect="1"/>
+            </wp:cNvGraphicFramePr>
+            <a:graphic xmlns:a="http://schemas.openxmlformats.org/drawingml/2006/main">
+              <a:graphicData uri="http://schemas.openxmlformats.org/drawingml/2006/picture">
+                <pic:pic xmlns:pic="http://schemas.openxmlformats.org/drawingml/2006/picture">
+                  <pic:nvPicPr>
+                    <pic:cNvPr id="1" name=""/>
+                    <pic:cNvPicPr/>
+                  </pic:nvPicPr>
+                  <pic:blipFill>
+                    <a:blip r:embed="rId29"/>
+                    <a:stretch>
+                      <a:fillRect/>
+                    </a:stretch>
+                  </pic:blipFill>
+                  <pic:spPr>
+                    <a:xfrm>
+                      <a:off x="0" y="0"/>
+                      <a:ext cx="2276475" cy="1562100"/>
+                    </a:xfrm>
+                    <a:prstGeom prst="rect">
+                      <a:avLst/>
+                    </a:prstGeom>
+                  </pic:spPr>
+                </pic:pic>
+              </a:graphicData>
+            </a:graphic>
+          </wp:inline>
+        </w:drawing>
+      </w:r>
+    </w:p>
+    <w:p>
+      <w:pPr>
+        <w:pStyle w:val="ListParagraph"/>
         <w:jc w:val="both"/>
       </w:pPr>
     </w:p>
     <w:sectPr>
-      <w:headerReference w:type="default" r:id="rId12"/>
-      <w:footerReference w:type="default" r:id="rId13"/>
+      <w:headerReference w:type="default" r:id="rId30"/>
+      <w:footerReference w:type="default" r:id="rId31"/>
       <w:pgSz w:w="11909" w:h="16834"/>
       <w:pgMar w:top="1440" w:right="1440" w:bottom="1440" w:left="1440" w:header="720" w:footer="720" w:gutter="0"/>
       <w:pgNumType w:start="1"/>
@@ -1434,10 +4681,7 @@
       <w:jc w:val="right"/>
     </w:pPr>
     <w:r>
-      <w:t xml:space="preserve">                                                                                                                      </w:t>
-    </w:r>
-    <w:r>
-      <w:t xml:space="preserve">                  </w:t>
+      <w:t xml:space="preserve">                                                                                                                                        </w:t>
     </w:r>
     <w:r>
       <w:t xml:space="preserve">         </w:t>
@@ -1519,6 +4763,359 @@
     </w:r>
   </w:p>
 </w:hdr>
+</file>
+
+<file path=word/numbering.xml><?xml version="1.0" encoding="utf-8"?>
+<w:numbering xmlns:wpc="http://schemas.microsoft.com/office/word/2010/wordprocessingCanvas" xmlns:mc="http://schemas.openxmlformats.org/markup-compatibility/2006" xmlns:o="urn:schemas-microsoft-com:office:office" xmlns:r="http://schemas.openxmlformats.org/officeDocument/2006/relationships" xmlns:m="http://schemas.openxmlformats.org/officeDocument/2006/math" xmlns:v="urn:schemas-microsoft-com:vml" xmlns:wp14="http://schemas.microsoft.com/office/word/2010/wordprocessingDrawing" xmlns:wp="http://schemas.openxmlformats.org/drawingml/2006/wordprocessingDrawing" xmlns:w10="urn:schemas-microsoft-com:office:word" xmlns:w="http://schemas.openxmlformats.org/wordprocessingml/2006/main" xmlns:w14="http://schemas.microsoft.com/office/word/2010/wordml" xmlns:w15="http://schemas.microsoft.com/office/word/2012/wordml" xmlns:wpg="http://schemas.microsoft.com/office/word/2010/wordprocessingGroup" xmlns:wpi="http://schemas.microsoft.com/office/word/2010/wordprocessingInk" xmlns:wne="http://schemas.microsoft.com/office/word/2006/wordml" xmlns:wps="http://schemas.microsoft.com/office/word/2010/wordprocessingShape" mc:Ignorable="w14 w15 wp14">
+  <w:abstractNum w:abstractNumId="0" w15:restartNumberingAfterBreak="0">
+    <w:nsid w:val="0C15447F"/>
+    <w:multiLevelType w:val="hybridMultilevel"/>
+    <w:tmpl w:val="DA30EA9E"/>
+    <w:lvl w:ilvl="0" w:tplc="0C0A0001">
+      <w:start w:val="1"/>
+      <w:numFmt w:val="bullet"/>
+      <w:lvlText w:val=""/>
+      <w:lvlJc w:val="left"/>
+      <w:pPr>
+        <w:ind w:left="720" w:hanging="360"/>
+      </w:pPr>
+      <w:rPr>
+        <w:rFonts w:ascii="Symbol" w:hAnsi="Symbol" w:hint="default"/>
+      </w:rPr>
+    </w:lvl>
+    <w:lvl w:ilvl="1" w:tplc="0C0A0003" w:tentative="1">
+      <w:start w:val="1"/>
+      <w:numFmt w:val="bullet"/>
+      <w:lvlText w:val="o"/>
+      <w:lvlJc w:val="left"/>
+      <w:pPr>
+        <w:ind w:left="1440" w:hanging="360"/>
+      </w:pPr>
+      <w:rPr>
+        <w:rFonts w:ascii="Courier New" w:hAnsi="Courier New" w:cs="Courier New" w:hint="default"/>
+      </w:rPr>
+    </w:lvl>
+    <w:lvl w:ilvl="2" w:tplc="0C0A0005" w:tentative="1">
+      <w:start w:val="1"/>
+      <w:numFmt w:val="bullet"/>
+      <w:lvlText w:val=""/>
+      <w:lvlJc w:val="left"/>
+      <w:pPr>
+        <w:ind w:left="2160" w:hanging="360"/>
+      </w:pPr>
+      <w:rPr>
+        <w:rFonts w:ascii="Wingdings" w:hAnsi="Wingdings" w:hint="default"/>
+      </w:rPr>
+    </w:lvl>
+    <w:lvl w:ilvl="3" w:tplc="0C0A0001" w:tentative="1">
+      <w:start w:val="1"/>
+      <w:numFmt w:val="bullet"/>
+      <w:lvlText w:val=""/>
+      <w:lvlJc w:val="left"/>
+      <w:pPr>
+        <w:ind w:left="2880" w:hanging="360"/>
+      </w:pPr>
+      <w:rPr>
+        <w:rFonts w:ascii="Symbol" w:hAnsi="Symbol" w:hint="default"/>
+      </w:rPr>
+    </w:lvl>
+    <w:lvl w:ilvl="4" w:tplc="0C0A0003" w:tentative="1">
+      <w:start w:val="1"/>
+      <w:numFmt w:val="bullet"/>
+      <w:lvlText w:val="o"/>
+      <w:lvlJc w:val="left"/>
+      <w:pPr>
+        <w:ind w:left="3600" w:hanging="360"/>
+      </w:pPr>
+      <w:rPr>
+        <w:rFonts w:ascii="Courier New" w:hAnsi="Courier New" w:cs="Courier New" w:hint="default"/>
+      </w:rPr>
+    </w:lvl>
+    <w:lvl w:ilvl="5" w:tplc="0C0A0005" w:tentative="1">
+      <w:start w:val="1"/>
+      <w:numFmt w:val="bullet"/>
+      <w:lvlText w:val=""/>
+      <w:lvlJc w:val="left"/>
+      <w:pPr>
+        <w:ind w:left="4320" w:hanging="360"/>
+      </w:pPr>
+      <w:rPr>
+        <w:rFonts w:ascii="Wingdings" w:hAnsi="Wingdings" w:hint="default"/>
+      </w:rPr>
+    </w:lvl>
+    <w:lvl w:ilvl="6" w:tplc="0C0A0001" w:tentative="1">
+      <w:start w:val="1"/>
+      <w:numFmt w:val="bullet"/>
+      <w:lvlText w:val=""/>
+      <w:lvlJc w:val="left"/>
+      <w:pPr>
+        <w:ind w:left="5040" w:hanging="360"/>
+      </w:pPr>
+      <w:rPr>
+        <w:rFonts w:ascii="Symbol" w:hAnsi="Symbol" w:hint="default"/>
+      </w:rPr>
+    </w:lvl>
+    <w:lvl w:ilvl="7" w:tplc="0C0A0003" w:tentative="1">
+      <w:start w:val="1"/>
+      <w:numFmt w:val="bullet"/>
+      <w:lvlText w:val="o"/>
+      <w:lvlJc w:val="left"/>
+      <w:pPr>
+        <w:ind w:left="5760" w:hanging="360"/>
+      </w:pPr>
+      <w:rPr>
+        <w:rFonts w:ascii="Courier New" w:hAnsi="Courier New" w:cs="Courier New" w:hint="default"/>
+      </w:rPr>
+    </w:lvl>
+    <w:lvl w:ilvl="8" w:tplc="0C0A0005" w:tentative="1">
+      <w:start w:val="1"/>
+      <w:numFmt w:val="bullet"/>
+      <w:lvlText w:val=""/>
+      <w:lvlJc w:val="left"/>
+      <w:pPr>
+        <w:ind w:left="6480" w:hanging="360"/>
+      </w:pPr>
+      <w:rPr>
+        <w:rFonts w:ascii="Wingdings" w:hAnsi="Wingdings" w:hint="default"/>
+      </w:rPr>
+    </w:lvl>
+  </w:abstractNum>
+  <w:abstractNum w:abstractNumId="1" w15:restartNumberingAfterBreak="0">
+    <w:nsid w:val="2B033E31"/>
+    <w:multiLevelType w:val="hybridMultilevel"/>
+    <w:tmpl w:val="273A3BC0"/>
+    <w:lvl w:ilvl="0" w:tplc="0C0A0001">
+      <w:start w:val="1"/>
+      <w:numFmt w:val="bullet"/>
+      <w:lvlText w:val=""/>
+      <w:lvlJc w:val="left"/>
+      <w:pPr>
+        <w:ind w:left="720" w:hanging="360"/>
+      </w:pPr>
+      <w:rPr>
+        <w:rFonts w:ascii="Symbol" w:hAnsi="Symbol" w:hint="default"/>
+      </w:rPr>
+    </w:lvl>
+    <w:lvl w:ilvl="1" w:tplc="0C0A0003" w:tentative="1">
+      <w:start w:val="1"/>
+      <w:numFmt w:val="bullet"/>
+      <w:lvlText w:val="o"/>
+      <w:lvlJc w:val="left"/>
+      <w:pPr>
+        <w:ind w:left="1440" w:hanging="360"/>
+      </w:pPr>
+      <w:rPr>
+        <w:rFonts w:ascii="Courier New" w:hAnsi="Courier New" w:cs="Courier New" w:hint="default"/>
+      </w:rPr>
+    </w:lvl>
+    <w:lvl w:ilvl="2" w:tplc="0C0A0005" w:tentative="1">
+      <w:start w:val="1"/>
+      <w:numFmt w:val="bullet"/>
+      <w:lvlText w:val=""/>
+      <w:lvlJc w:val="left"/>
+      <w:pPr>
+        <w:ind w:left="2160" w:hanging="360"/>
+      </w:pPr>
+      <w:rPr>
+        <w:rFonts w:ascii="Wingdings" w:hAnsi="Wingdings" w:hint="default"/>
+      </w:rPr>
+    </w:lvl>
+    <w:lvl w:ilvl="3" w:tplc="0C0A0001" w:tentative="1">
+      <w:start w:val="1"/>
+      <w:numFmt w:val="bullet"/>
+      <w:lvlText w:val=""/>
+      <w:lvlJc w:val="left"/>
+      <w:pPr>
+        <w:ind w:left="2880" w:hanging="360"/>
+      </w:pPr>
+      <w:rPr>
+        <w:rFonts w:ascii="Symbol" w:hAnsi="Symbol" w:hint="default"/>
+      </w:rPr>
+    </w:lvl>
+    <w:lvl w:ilvl="4" w:tplc="0C0A0003" w:tentative="1">
+      <w:start w:val="1"/>
+      <w:numFmt w:val="bullet"/>
+      <w:lvlText w:val="o"/>
+      <w:lvlJc w:val="left"/>
+      <w:pPr>
+        <w:ind w:left="3600" w:hanging="360"/>
+      </w:pPr>
+      <w:rPr>
+        <w:rFonts w:ascii="Courier New" w:hAnsi="Courier New" w:cs="Courier New" w:hint="default"/>
+      </w:rPr>
+    </w:lvl>
+    <w:lvl w:ilvl="5" w:tplc="0C0A0005" w:tentative="1">
+      <w:start w:val="1"/>
+      <w:numFmt w:val="bullet"/>
+      <w:lvlText w:val=""/>
+      <w:lvlJc w:val="left"/>
+      <w:pPr>
+        <w:ind w:left="4320" w:hanging="360"/>
+      </w:pPr>
+      <w:rPr>
+        <w:rFonts w:ascii="Wingdings" w:hAnsi="Wingdings" w:hint="default"/>
+      </w:rPr>
+    </w:lvl>
+    <w:lvl w:ilvl="6" w:tplc="0C0A0001" w:tentative="1">
+      <w:start w:val="1"/>
+      <w:numFmt w:val="bullet"/>
+      <w:lvlText w:val=""/>
+      <w:lvlJc w:val="left"/>
+      <w:pPr>
+        <w:ind w:left="5040" w:hanging="360"/>
+      </w:pPr>
+      <w:rPr>
+        <w:rFonts w:ascii="Symbol" w:hAnsi="Symbol" w:hint="default"/>
+      </w:rPr>
+    </w:lvl>
+    <w:lvl w:ilvl="7" w:tplc="0C0A0003" w:tentative="1">
+      <w:start w:val="1"/>
+      <w:numFmt w:val="bullet"/>
+      <w:lvlText w:val="o"/>
+      <w:lvlJc w:val="left"/>
+      <w:pPr>
+        <w:ind w:left="5760" w:hanging="360"/>
+      </w:pPr>
+      <w:rPr>
+        <w:rFonts w:ascii="Courier New" w:hAnsi="Courier New" w:cs="Courier New" w:hint="default"/>
+      </w:rPr>
+    </w:lvl>
+    <w:lvl w:ilvl="8" w:tplc="0C0A0005" w:tentative="1">
+      <w:start w:val="1"/>
+      <w:numFmt w:val="bullet"/>
+      <w:lvlText w:val=""/>
+      <w:lvlJc w:val="left"/>
+      <w:pPr>
+        <w:ind w:left="6480" w:hanging="360"/>
+      </w:pPr>
+      <w:rPr>
+        <w:rFonts w:ascii="Wingdings" w:hAnsi="Wingdings" w:hint="default"/>
+      </w:rPr>
+    </w:lvl>
+  </w:abstractNum>
+  <w:abstractNum w:abstractNumId="2" w15:restartNumberingAfterBreak="0">
+    <w:nsid w:val="2DAB3BCE"/>
+    <w:multiLevelType w:val="hybridMultilevel"/>
+    <w:tmpl w:val="2A101D14"/>
+    <w:lvl w:ilvl="0" w:tplc="0C0A0001">
+      <w:start w:val="1"/>
+      <w:numFmt w:val="bullet"/>
+      <w:lvlText w:val=""/>
+      <w:lvlJc w:val="left"/>
+      <w:pPr>
+        <w:ind w:left="780" w:hanging="360"/>
+      </w:pPr>
+      <w:rPr>
+        <w:rFonts w:ascii="Symbol" w:hAnsi="Symbol" w:hint="default"/>
+      </w:rPr>
+    </w:lvl>
+    <w:lvl w:ilvl="1" w:tplc="0C0A0003" w:tentative="1">
+      <w:start w:val="1"/>
+      <w:numFmt w:val="bullet"/>
+      <w:lvlText w:val="o"/>
+      <w:lvlJc w:val="left"/>
+      <w:pPr>
+        <w:ind w:left="1500" w:hanging="360"/>
+      </w:pPr>
+      <w:rPr>
+        <w:rFonts w:ascii="Courier New" w:hAnsi="Courier New" w:cs="Courier New" w:hint="default"/>
+      </w:rPr>
+    </w:lvl>
+    <w:lvl w:ilvl="2" w:tplc="0C0A0005" w:tentative="1">
+      <w:start w:val="1"/>
+      <w:numFmt w:val="bullet"/>
+      <w:lvlText w:val=""/>
+      <w:lvlJc w:val="left"/>
+      <w:pPr>
+        <w:ind w:left="2220" w:hanging="360"/>
+      </w:pPr>
+      <w:rPr>
+        <w:rFonts w:ascii="Wingdings" w:hAnsi="Wingdings" w:hint="default"/>
+      </w:rPr>
+    </w:lvl>
+    <w:lvl w:ilvl="3" w:tplc="0C0A0001" w:tentative="1">
+      <w:start w:val="1"/>
+      <w:numFmt w:val="bullet"/>
+      <w:lvlText w:val=""/>
+      <w:lvlJc w:val="left"/>
+      <w:pPr>
+        <w:ind w:left="2940" w:hanging="360"/>
+      </w:pPr>
+      <w:rPr>
+        <w:rFonts w:ascii="Symbol" w:hAnsi="Symbol" w:hint="default"/>
+      </w:rPr>
+    </w:lvl>
+    <w:lvl w:ilvl="4" w:tplc="0C0A0003" w:tentative="1">
+      <w:start w:val="1"/>
+      <w:numFmt w:val="bullet"/>
+      <w:lvlText w:val="o"/>
+      <w:lvlJc w:val="left"/>
+      <w:pPr>
+        <w:ind w:left="3660" w:hanging="360"/>
+      </w:pPr>
+      <w:rPr>
+        <w:rFonts w:ascii="Courier New" w:hAnsi="Courier New" w:cs="Courier New" w:hint="default"/>
+      </w:rPr>
+    </w:lvl>
+    <w:lvl w:ilvl="5" w:tplc="0C0A0005" w:tentative="1">
+      <w:start w:val="1"/>
+      <w:numFmt w:val="bullet"/>
+      <w:lvlText w:val=""/>
+      <w:lvlJc w:val="left"/>
+      <w:pPr>
+        <w:ind w:left="4380" w:hanging="360"/>
+      </w:pPr>
+      <w:rPr>
+        <w:rFonts w:ascii="Wingdings" w:hAnsi="Wingdings" w:hint="default"/>
+      </w:rPr>
+    </w:lvl>
+    <w:lvl w:ilvl="6" w:tplc="0C0A0001" w:tentative="1">
+      <w:start w:val="1"/>
+      <w:numFmt w:val="bullet"/>
+      <w:lvlText w:val=""/>
+      <w:lvlJc w:val="left"/>
+      <w:pPr>
+        <w:ind w:left="5100" w:hanging="360"/>
+      </w:pPr>
+      <w:rPr>
+        <w:rFonts w:ascii="Symbol" w:hAnsi="Symbol" w:hint="default"/>
+      </w:rPr>
+    </w:lvl>
+    <w:lvl w:ilvl="7" w:tplc="0C0A0003" w:tentative="1">
+      <w:start w:val="1"/>
+      <w:numFmt w:val="bullet"/>
+      <w:lvlText w:val="o"/>
+      <w:lvlJc w:val="left"/>
+      <w:pPr>
+        <w:ind w:left="5820" w:hanging="360"/>
+      </w:pPr>
+      <w:rPr>
+        <w:rFonts w:ascii="Courier New" w:hAnsi="Courier New" w:cs="Courier New" w:hint="default"/>
+      </w:rPr>
+    </w:lvl>
+    <w:lvl w:ilvl="8" w:tplc="0C0A0005" w:tentative="1">
+      <w:start w:val="1"/>
+      <w:numFmt w:val="bullet"/>
+      <w:lvlText w:val=""/>
+      <w:lvlJc w:val="left"/>
+      <w:pPr>
+        <w:ind w:left="6540" w:hanging="360"/>
+      </w:pPr>
+      <w:rPr>
+        <w:rFonts w:ascii="Wingdings" w:hAnsi="Wingdings" w:hint="default"/>
+      </w:rPr>
+    </w:lvl>
+  </w:abstractNum>
+  <w:num w:numId="1">
+    <w:abstractNumId w:val="0"/>
+  </w:num>
+  <w:num w:numId="2">
+    <w:abstractNumId w:val="1"/>
+  </w:num>
+  <w:num w:numId="3">
+    <w:abstractNumId w:val="2"/>
+  </w:num>
+</w:numbering>
 </file>
 
 <file path=word/styles.xml><?xml version="1.0" encoding="utf-8"?>
@@ -2015,7 +5612,6 @@
   <w:style w:type="character" w:default="1" w:styleId="DefaultParagraphFont">
     <w:name w:val="Default Paragraph Font"/>
     <w:uiPriority w:val="1"/>
-    <w:semiHidden/>
     <w:unhideWhenUsed/>
   </w:style>
   <w:style w:type="table" w:default="1" w:styleId="TableNormal">
@@ -2113,6 +5709,17 @@
     <w:link w:val="Footer"/>
     <w:uiPriority w:val="99"/>
     <w:rsid w:val="00DF1C5C"/>
+  </w:style>
+  <w:style w:type="paragraph" w:styleId="ListParagraph">
+    <w:name w:val="List Paragraph"/>
+    <w:basedOn w:val="Normal"/>
+    <w:uiPriority w:val="34"/>
+    <w:qFormat/>
+    <w:rsid w:val="0059670B"/>
+    <w:pPr>
+      <w:ind w:left="720"/>
+      <w:contextualSpacing/>
+    </w:pPr>
   </w:style>
 </w:styles>
 </file>

</xml_diff>